<commit_message>
Atributos String e Enum
Foram colocados os requisitos de atributos String e de Enum
</commit_message>
<xml_diff>
--- a/Requisitos.docx
+++ b/Requisitos.docx
@@ -1,6 +1,6 @@
 
 <file path=word/document.xml><?xml version="1.0" encoding="utf-8"?>
-<w:document xmlns:wpc="http://schemas.microsoft.com/office/word/2010/wordprocessingCanvas" xmlns:mc="http://schemas.openxmlformats.org/markup-compatibility/2006" xmlns:o="urn:schemas-microsoft-com:office:office" xmlns:r="http://schemas.openxmlformats.org/officeDocument/2006/relationships" xmlns:m="http://schemas.openxmlformats.org/officeDocument/2006/math" xmlns:v="urn:schemas-microsoft-com:vml" xmlns:wp14="http://schemas.microsoft.com/office/word/2010/wordprocessingDrawing" xmlns:wp="http://schemas.openxmlformats.org/drawingml/2006/wordprocessingDrawing" xmlns:w10="urn:schemas-microsoft-com:office:word" xmlns:w="http://schemas.openxmlformats.org/wordprocessingml/2006/main" xmlns:w14="http://schemas.microsoft.com/office/word/2010/wordml" xmlns:w15="http://schemas.microsoft.com/office/word/2012/wordml" xmlns:wpg="http://schemas.microsoft.com/office/word/2010/wordprocessingGroup" xmlns:wpi="http://schemas.microsoft.com/office/word/2010/wordprocessingInk" xmlns:wne="http://schemas.microsoft.com/office/word/2006/wordml" xmlns:wps="http://schemas.microsoft.com/office/word/2010/wordprocessingShape" mc:Ignorable="w14 w15 wp14">
+<w:document xmlns:wpc="http://schemas.microsoft.com/office/word/2010/wordprocessingCanvas" xmlns:cx="http://schemas.microsoft.com/office/drawing/2014/chartex" xmlns:cx1="http://schemas.microsoft.com/office/drawing/2015/9/8/chartex" xmlns:cx2="http://schemas.microsoft.com/office/drawing/2015/10/21/chartex" xmlns:cx3="http://schemas.microsoft.com/office/drawing/2016/5/9/chartex" xmlns:cx4="http://schemas.microsoft.com/office/drawing/2016/5/10/chartex" xmlns:cx5="http://schemas.microsoft.com/office/drawing/2016/5/11/chartex" xmlns:cx6="http://schemas.microsoft.com/office/drawing/2016/5/12/chartex" xmlns:cx7="http://schemas.microsoft.com/office/drawing/2016/5/13/chartex" xmlns:cx8="http://schemas.microsoft.com/office/drawing/2016/5/14/chartex" xmlns:mc="http://schemas.openxmlformats.org/markup-compatibility/2006" xmlns:aink="http://schemas.microsoft.com/office/drawing/2016/ink" xmlns:am3d="http://schemas.microsoft.com/office/drawing/2017/model3d" xmlns:o="urn:schemas-microsoft-com:office:office" xmlns:r="http://schemas.openxmlformats.org/officeDocument/2006/relationships" xmlns:m="http://schemas.openxmlformats.org/officeDocument/2006/math" xmlns:v="urn:schemas-microsoft-com:vml" xmlns:wp14="http://schemas.microsoft.com/office/word/2010/wordprocessingDrawing" xmlns:wp="http://schemas.openxmlformats.org/drawingml/2006/wordprocessingDrawing" xmlns:w10="urn:schemas-microsoft-com:office:word" xmlns:w="http://schemas.openxmlformats.org/wordprocessingml/2006/main" xmlns:w14="http://schemas.microsoft.com/office/word/2010/wordml" xmlns:w15="http://schemas.microsoft.com/office/word/2012/wordml" xmlns:w16cid="http://schemas.microsoft.com/office/word/2016/wordml/cid" xmlns:w16se="http://schemas.microsoft.com/office/word/2015/wordml/symex" xmlns:wpg="http://schemas.microsoft.com/office/word/2010/wordprocessingGroup" xmlns:wpi="http://schemas.microsoft.com/office/word/2010/wordprocessingInk" xmlns:wne="http://schemas.microsoft.com/office/word/2006/wordml" xmlns:wps="http://schemas.microsoft.com/office/word/2010/wordprocessingShape" mc:Ignorable="w14 w15 w16se w16cid wp14">
   <w:body>
     <w:p>
       <w:pPr>
@@ -49,26 +49,21 @@
     <w:p>
       <w:pPr>
         <w:rPr>
-          <w:lang w:val="pt-BR"/>
-        </w:rPr>
-      </w:pPr>
-      <w:proofErr w:type="gramStart"/>
-      <w:r>
-        <w:rPr>
-          <w:lang w:val="pt-BR"/>
-        </w:rPr>
-        <w:t>• Declarar</w:t>
-      </w:r>
-      <w:proofErr w:type="gramEnd"/>
-      <w:r>
-        <w:rPr>
-          <w:lang w:val="pt-BR"/>
-        </w:rPr>
-        <w:t xml:space="preserve"> pelo menos um atributo do tipo </w:t>
+          <w:color w:val="00B0F0"/>
+          <w:lang w:val="pt-BR"/>
+        </w:rPr>
+      </w:pPr>
+      <w:r>
+        <w:rPr>
+          <w:color w:val="00B0F0"/>
+          <w:lang w:val="pt-BR"/>
+        </w:rPr>
+        <w:t xml:space="preserve">• Declarar pelo menos um atributo do tipo </w:t>
       </w:r>
       <w:proofErr w:type="spellStart"/>
       <w:r>
         <w:rPr>
+          <w:color w:val="00B0F0"/>
           <w:lang w:val="pt-BR"/>
         </w:rPr>
         <w:t>String</w:t>
@@ -76,6 +71,7 @@
       <w:proofErr w:type="spellEnd"/>
       <w:r>
         <w:rPr>
+          <w:color w:val="00B0F0"/>
           <w:lang w:val="pt-BR"/>
         </w:rPr>
         <w:t xml:space="preserve"> </w:t>
@@ -84,24 +80,20 @@
     <w:p>
       <w:pPr>
         <w:rPr>
-          <w:lang w:val="pt-BR"/>
-        </w:rPr>
-      </w:pPr>
-      <w:proofErr w:type="gramStart"/>
-      <w:r>
-        <w:rPr>
-          <w:lang w:val="pt-BR"/>
-        </w:rPr>
-        <w:t>• Algum</w:t>
-      </w:r>
-      <w:proofErr w:type="gramEnd"/>
-      <w:r>
-        <w:rPr>
-          <w:lang w:val="pt-BR"/>
-        </w:rPr>
-        <w:t xml:space="preserve"> atributo deve ser do tipo de uma enumeração criada para o sistema; </w:t>
-      </w:r>
-    </w:p>
+          <w:color w:val="00B0F0"/>
+          <w:lang w:val="pt-BR"/>
+        </w:rPr>
+      </w:pPr>
+      <w:bookmarkStart w:id="0" w:name="_GoBack"/>
+      <w:r>
+        <w:rPr>
+          <w:color w:val="00B0F0"/>
+          <w:lang w:val="pt-BR"/>
+        </w:rPr>
+        <w:t xml:space="preserve">• Algum atributo deve ser do tipo de uma enumeração criada para o sistema; </w:t>
+      </w:r>
+    </w:p>
+    <w:bookmarkEnd w:id="0"/>
     <w:p>
       <w:pPr>
         <w:rPr>
@@ -143,102 +135,94 @@
           <w:lang w:val="pt-BR"/>
         </w:rPr>
       </w:pPr>
+      <w:r>
+        <w:rPr>
+          <w:lang w:val="pt-BR"/>
+        </w:rPr>
+        <w:t xml:space="preserve">• Deve haver alguma constante declarada e usada; </w:t>
+      </w:r>
+    </w:p>
+    <w:p>
+      <w:pPr>
+        <w:rPr>
+          <w:lang w:val="pt-BR"/>
+        </w:rPr>
+      </w:pPr>
+      <w:r>
+        <w:rPr>
+          <w:lang w:val="pt-BR"/>
+        </w:rPr>
+        <w:t xml:space="preserve"> 2 – Métodos (2 itens): </w:t>
+      </w:r>
+    </w:p>
+    <w:p>
+      <w:pPr>
+        <w:rPr>
+          <w:lang w:val="pt-BR"/>
+        </w:rPr>
+      </w:pPr>
+      <w:r>
+        <w:rPr>
+          <w:lang w:val="pt-BR"/>
+        </w:rPr>
+        <w:t xml:space="preserve">     </w:t>
+      </w:r>
+      <w:r>
+        <w:rPr>
+          <w:lang w:val="pt-BR"/>
+        </w:rPr>
+        <w:t xml:space="preserve">2.1. Algum método deve ter uma lista de argumentos variados. </w:t>
+      </w:r>
+    </w:p>
+    <w:p>
+      <w:pPr>
+        <w:rPr>
+          <w:lang w:val="pt-BR"/>
+        </w:rPr>
+      </w:pPr>
+      <w:r>
+        <w:rPr>
+          <w:lang w:val="pt-BR"/>
+        </w:rPr>
+        <w:t xml:space="preserve">     </w:t>
+      </w:r>
+      <w:r>
+        <w:rPr>
+          <w:lang w:val="pt-BR"/>
+        </w:rPr>
+        <w:t xml:space="preserve">2.2. Deve contém pelo menos um método estático no programa. Certamente que ele precisa ser necessário e utilizado. </w:t>
+      </w:r>
+    </w:p>
+    <w:p>
+      <w:pPr>
+        <w:rPr>
+          <w:lang w:val="pt-BR"/>
+        </w:rPr>
+      </w:pPr>
+      <w:r>
+        <w:rPr>
+          <w:lang w:val="pt-BR"/>
+        </w:rPr>
+        <w:t xml:space="preserve"> </w:t>
+      </w:r>
+      <w:r>
+        <w:rPr>
+          <w:color w:val="00B0F0"/>
+          <w:lang w:val="pt-BR"/>
+        </w:rPr>
+        <w:t xml:space="preserve">3 – Construtor: </w:t>
+      </w:r>
       <w:proofErr w:type="gramStart"/>
       <w:r>
         <w:rPr>
-          <w:lang w:val="pt-BR"/>
-        </w:rPr>
-        <w:t>• Deve</w:t>
+          <w:color w:val="00B0F0"/>
+          <w:lang w:val="pt-BR"/>
+        </w:rPr>
+        <w:t>Pelo menos duas classes do projeto deve</w:t>
       </w:r>
       <w:proofErr w:type="gramEnd"/>
       <w:r>
         <w:rPr>
-          <w:lang w:val="pt-BR"/>
-        </w:rPr>
-        <w:t xml:space="preserve"> haver alguma constante declarada e usada; </w:t>
-      </w:r>
-    </w:p>
-    <w:p>
-      <w:pPr>
-        <w:rPr>
-          <w:lang w:val="pt-BR"/>
-        </w:rPr>
-      </w:pPr>
-      <w:r>
-        <w:rPr>
-          <w:lang w:val="pt-BR"/>
-        </w:rPr>
-        <w:t xml:space="preserve"> 2 – Métodos (2 itens): </w:t>
-      </w:r>
-    </w:p>
-    <w:p>
-      <w:pPr>
-        <w:rPr>
-          <w:lang w:val="pt-BR"/>
-        </w:rPr>
-      </w:pPr>
-      <w:r>
-        <w:rPr>
-          <w:lang w:val="pt-BR"/>
-        </w:rPr>
-        <w:t xml:space="preserve">     </w:t>
-      </w:r>
-      <w:r>
-        <w:rPr>
-          <w:lang w:val="pt-BR"/>
-        </w:rPr>
-        <w:t xml:space="preserve">2.1. Algum método deve ter uma lista de argumentos variados. </w:t>
-      </w:r>
-    </w:p>
-    <w:p>
-      <w:pPr>
-        <w:rPr>
-          <w:lang w:val="pt-BR"/>
-        </w:rPr>
-      </w:pPr>
-      <w:r>
-        <w:rPr>
-          <w:lang w:val="pt-BR"/>
-        </w:rPr>
-        <w:t xml:space="preserve">     </w:t>
-      </w:r>
-      <w:r>
-        <w:rPr>
-          <w:lang w:val="pt-BR"/>
-        </w:rPr>
-        <w:t xml:space="preserve">2.2. Deve contém pelo menos um método estático no programa. Certamente que ele precisa ser necessário e utilizado. </w:t>
-      </w:r>
-    </w:p>
-    <w:p>
-      <w:pPr>
-        <w:rPr>
-          <w:lang w:val="pt-BR"/>
-        </w:rPr>
-      </w:pPr>
-      <w:r>
-        <w:rPr>
-          <w:lang w:val="pt-BR"/>
-        </w:rPr>
-        <w:t xml:space="preserve"> </w:t>
-      </w:r>
-      <w:r>
-        <w:rPr>
-          <w:color w:val="00B0F0"/>
-          <w:lang w:val="pt-BR"/>
-        </w:rPr>
-        <w:t xml:space="preserve">3 – Construtor: </w:t>
-      </w:r>
-      <w:proofErr w:type="gramStart"/>
-      <w:r>
-        <w:rPr>
-          <w:color w:val="00B0F0"/>
-          <w:lang w:val="pt-BR"/>
-        </w:rPr>
-        <w:t>Pelo menos duas classes do projeto deve</w:t>
-      </w:r>
-      <w:proofErr w:type="gramEnd"/>
-      <w:r>
-        <w:rPr>
           <w:color w:val="00B0F0"/>
           <w:lang w:val="pt-BR"/>
         </w:rPr>
@@ -272,8 +256,6 @@
         </w:rPr>
         <w:t xml:space="preserve"> 5 – Associação por Agregação </w:t>
       </w:r>
-      <w:bookmarkStart w:id="0" w:name="_GoBack"/>
-      <w:bookmarkEnd w:id="0"/>
     </w:p>
     <w:p>
       <w:pPr>
@@ -442,21 +424,7 @@
         <w:rPr>
           <w:lang w:val="pt-BR"/>
         </w:rPr>
-        <w:t xml:space="preserve"> 8 – </w:t>
-      </w:r>
-      <w:proofErr w:type="gramStart"/>
-      <w:r>
-        <w:rPr>
-          <w:lang w:val="pt-BR"/>
-        </w:rPr>
-        <w:t>Pelo menos três classes</w:t>
-      </w:r>
-      <w:proofErr w:type="gramEnd"/>
-      <w:r>
-        <w:rPr>
-          <w:lang w:val="pt-BR"/>
-        </w:rPr>
-        <w:t xml:space="preserve"> do sistema devem implementar uma interface. Uma destas classes deve implementar, pelo menos, duas interfaces.</w:t>
+        <w:t xml:space="preserve"> 8 – Pelo menos três classes do sistema devem implementar uma interface. Uma destas classes deve implementar, pelo menos, duas interfaces.</w:t>
       </w:r>
     </w:p>
     <w:p>
@@ -537,7 +505,7 @@
 </file>
 
 <file path=word/styles.xml><?xml version="1.0" encoding="utf-8"?>
-<w:styles xmlns:mc="http://schemas.openxmlformats.org/markup-compatibility/2006" xmlns:r="http://schemas.openxmlformats.org/officeDocument/2006/relationships" xmlns:w="http://schemas.openxmlformats.org/wordprocessingml/2006/main" xmlns:w14="http://schemas.microsoft.com/office/word/2010/wordml" xmlns:w15="http://schemas.microsoft.com/office/word/2012/wordml" mc:Ignorable="w14 w15">
+<w:styles xmlns:mc="http://schemas.openxmlformats.org/markup-compatibility/2006" xmlns:r="http://schemas.openxmlformats.org/officeDocument/2006/relationships" xmlns:w="http://schemas.openxmlformats.org/wordprocessingml/2006/main" xmlns:w14="http://schemas.microsoft.com/office/word/2010/wordml" xmlns:w15="http://schemas.microsoft.com/office/word/2012/wordml" xmlns:w16cid="http://schemas.microsoft.com/office/word/2016/wordml/cid" xmlns:w16se="http://schemas.microsoft.com/office/word/2015/wordml/symex" mc:Ignorable="w14 w15 w16se w16cid">
   <w:docDefaults>
     <w:rPrDefault>
       <w:rPr>
@@ -553,7 +521,7 @@
       </w:pPr>
     </w:pPrDefault>
   </w:docDefaults>
-  <w:latentStyles w:defLockedState="0" w:defUIPriority="99" w:defSemiHidden="0" w:defUnhideWhenUsed="0" w:defQFormat="0" w:count="371">
+  <w:latentStyles w:defLockedState="0" w:defUIPriority="99" w:defSemiHidden="0" w:defUnhideWhenUsed="0" w:defQFormat="0" w:count="375">
     <w:lsdException w:name="Normal" w:uiPriority="0" w:qFormat="1"/>
     <w:lsdException w:name="heading 1" w:uiPriority="9" w:qFormat="1"/>
     <w:lsdException w:name="heading 2" w:semiHidden="1" w:uiPriority="9" w:unhideWhenUsed="1" w:qFormat="1"/>
@@ -659,7 +627,6 @@
     <w:lsdException w:name="HTML Sample" w:semiHidden="1" w:unhideWhenUsed="1"/>
     <w:lsdException w:name="HTML Typewriter" w:semiHidden="1" w:unhideWhenUsed="1"/>
     <w:lsdException w:name="HTML Variable" w:semiHidden="1" w:unhideWhenUsed="1"/>
-    <w:lsdException w:name="Normal Table" w:semiHidden="1" w:unhideWhenUsed="1"/>
     <w:lsdException w:name="annotation subject" w:semiHidden="1" w:unhideWhenUsed="1"/>
     <w:lsdException w:name="No List" w:semiHidden="1" w:unhideWhenUsed="1"/>
     <w:lsdException w:name="Outline List 1" w:semiHidden="1" w:unhideWhenUsed="1"/>
@@ -703,10 +670,8 @@
     <w:lsdException w:name="Table Elegant" w:semiHidden="1" w:unhideWhenUsed="1"/>
     <w:lsdException w:name="Table Professional" w:semiHidden="1" w:unhideWhenUsed="1"/>
     <w:lsdException w:name="Table Subtle 1" w:semiHidden="1" w:unhideWhenUsed="1"/>
-    <w:lsdException w:name="Table Subtle 2" w:semiHidden="1" w:unhideWhenUsed="1"/>
     <w:lsdException w:name="Table Web 1" w:semiHidden="1" w:unhideWhenUsed="1"/>
     <w:lsdException w:name="Table Web 2" w:semiHidden="1" w:unhideWhenUsed="1"/>
-    <w:lsdException w:name="Table Web 3" w:semiHidden="1" w:unhideWhenUsed="1"/>
     <w:lsdException w:name="Balloon Text" w:semiHidden="1" w:unhideWhenUsed="1"/>
     <w:lsdException w:name="Table Grid" w:uiPriority="39"/>
     <w:lsdException w:name="Table Theme" w:semiHidden="1" w:unhideWhenUsed="1"/>
@@ -925,6 +890,10 @@
     <w:lsdException w:name="List Table 5 Dark Accent 6" w:uiPriority="50"/>
     <w:lsdException w:name="List Table 6 Colorful Accent 6" w:uiPriority="51"/>
     <w:lsdException w:name="List Table 7 Colorful Accent 6" w:uiPriority="52"/>
+    <w:lsdException w:name="Mention" w:semiHidden="1" w:unhideWhenUsed="1"/>
+    <w:lsdException w:name="Smart Hyperlink" w:semiHidden="1" w:unhideWhenUsed="1"/>
+    <w:lsdException w:name="Hashtag" w:semiHidden="1" w:unhideWhenUsed="1"/>
+    <w:lsdException w:name="Unresolved Mention" w:semiHidden="1" w:unhideWhenUsed="1"/>
   </w:latentStyles>
   <w:style w:type="paragraph" w:default="1" w:styleId="Normal">
     <w:name w:val="Normal"/>

</xml_diff>

<commit_message>
Requisitos Exception e Polimorfismo por sobrecarga
</commit_message>
<xml_diff>
--- a/Requisitos.docx
+++ b/Requisitos.docx
@@ -1,6 +1,6 @@
 
 <file path=word/document.xml><?xml version="1.0" encoding="utf-8"?>
-<w:document xmlns:wpc="http://schemas.microsoft.com/office/word/2010/wordprocessingCanvas" xmlns:mc="http://schemas.openxmlformats.org/markup-compatibility/2006" xmlns:o="urn:schemas-microsoft-com:office:office" xmlns:r="http://schemas.openxmlformats.org/officeDocument/2006/relationships" xmlns:m="http://schemas.openxmlformats.org/officeDocument/2006/math" xmlns:v="urn:schemas-microsoft-com:vml" xmlns:wp14="http://schemas.microsoft.com/office/word/2010/wordprocessingDrawing" xmlns:wp="http://schemas.openxmlformats.org/drawingml/2006/wordprocessingDrawing" xmlns:w10="urn:schemas-microsoft-com:office:word" xmlns:w="http://schemas.openxmlformats.org/wordprocessingml/2006/main" xmlns:w14="http://schemas.microsoft.com/office/word/2010/wordml" xmlns:w15="http://schemas.microsoft.com/office/word/2012/wordml" xmlns:wpg="http://schemas.microsoft.com/office/word/2010/wordprocessingGroup" xmlns:wpi="http://schemas.microsoft.com/office/word/2010/wordprocessingInk" xmlns:wne="http://schemas.microsoft.com/office/word/2006/wordml" xmlns:wps="http://schemas.microsoft.com/office/word/2010/wordprocessingShape" mc:Ignorable="w14 w15 wp14">
+<w:document xmlns:wpc="http://schemas.microsoft.com/office/word/2010/wordprocessingCanvas" xmlns:cx="http://schemas.microsoft.com/office/drawing/2014/chartex" xmlns:cx1="http://schemas.microsoft.com/office/drawing/2015/9/8/chartex" xmlns:cx2="http://schemas.microsoft.com/office/drawing/2015/10/21/chartex" xmlns:cx3="http://schemas.microsoft.com/office/drawing/2016/5/9/chartex" xmlns:cx4="http://schemas.microsoft.com/office/drawing/2016/5/10/chartex" xmlns:cx5="http://schemas.microsoft.com/office/drawing/2016/5/11/chartex" xmlns:cx6="http://schemas.microsoft.com/office/drawing/2016/5/12/chartex" xmlns:cx7="http://schemas.microsoft.com/office/drawing/2016/5/13/chartex" xmlns:cx8="http://schemas.microsoft.com/office/drawing/2016/5/14/chartex" xmlns:mc="http://schemas.openxmlformats.org/markup-compatibility/2006" xmlns:aink="http://schemas.microsoft.com/office/drawing/2016/ink" xmlns:am3d="http://schemas.microsoft.com/office/drawing/2017/model3d" xmlns:o="urn:schemas-microsoft-com:office:office" xmlns:r="http://schemas.openxmlformats.org/officeDocument/2006/relationships" xmlns:m="http://schemas.openxmlformats.org/officeDocument/2006/math" xmlns:v="urn:schemas-microsoft-com:vml" xmlns:wp14="http://schemas.microsoft.com/office/word/2010/wordprocessingDrawing" xmlns:wp="http://schemas.openxmlformats.org/drawingml/2006/wordprocessingDrawing" xmlns:w10="urn:schemas-microsoft-com:office:word" xmlns:w="http://schemas.openxmlformats.org/wordprocessingml/2006/main" xmlns:w14="http://schemas.microsoft.com/office/word/2010/wordml" xmlns:w15="http://schemas.microsoft.com/office/word/2012/wordml" xmlns:w16cid="http://schemas.microsoft.com/office/word/2016/wordml/cid" xmlns:w16se="http://schemas.microsoft.com/office/word/2015/wordml/symex" xmlns:wpg="http://schemas.microsoft.com/office/word/2010/wordprocessingGroup" xmlns:wpi="http://schemas.microsoft.com/office/word/2010/wordprocessingInk" xmlns:wne="http://schemas.microsoft.com/office/word/2006/wordml" xmlns:wps="http://schemas.microsoft.com/office/word/2010/wordprocessingShape" mc:Ignorable="w14 w15 w16se w16cid wp14">
   <w:body>
     <w:p>
       <w:pPr>
@@ -136,6 +136,582 @@
         </w:rPr>
         <w:t xml:space="preserve"> </w:t>
       </w:r>
+    </w:p>
+    <w:p>
+      <w:pPr>
+        <w:spacing w:after="0"/>
+        <w:rPr>
+          <w:color w:val="00B0F0"/>
+          <w:lang w:val="pt-BR"/>
+        </w:rPr>
+      </w:pPr>
+      <w:r>
+        <w:rPr>
+          <w:color w:val="00B0F0"/>
+          <w:lang w:val="pt-BR"/>
+        </w:rPr>
+        <w:t xml:space="preserve">• Deve haver alguma constante declarada e usada; </w:t>
+      </w:r>
+    </w:p>
+    <w:p>
+      <w:pPr>
+        <w:spacing w:after="0"/>
+        <w:rPr>
+          <w:lang w:val="pt-BR"/>
+        </w:rPr>
+      </w:pPr>
+      <w:r>
+        <w:rPr>
+          <w:lang w:val="pt-BR"/>
+        </w:rPr>
+        <w:t xml:space="preserve"> 2 – Métodos (2 itens): </w:t>
+      </w:r>
+    </w:p>
+    <w:p>
+      <w:pPr>
+        <w:spacing w:after="0"/>
+        <w:rPr>
+          <w:lang w:val="pt-BR"/>
+        </w:rPr>
+      </w:pPr>
+      <w:r>
+        <w:rPr>
+          <w:lang w:val="pt-BR"/>
+        </w:rPr>
+        <w:t xml:space="preserve">     </w:t>
+      </w:r>
+      <w:r>
+        <w:rPr>
+          <w:lang w:val="pt-BR"/>
+        </w:rPr>
+        <w:t>2.1. Algum método deve ter uma lista de argumentos variados.</w:t>
+      </w:r>
+      <w:r>
+        <w:rPr>
+          <w:lang w:val="pt-BR"/>
+        </w:rPr>
+        <w:t xml:space="preserve"> </w:t>
+      </w:r>
+      <w:r>
+        <w:rPr>
+          <w:color w:val="00B0F0"/>
+          <w:lang w:val="pt-BR"/>
+        </w:rPr>
+        <w:t>Montar extrato*</w:t>
+      </w:r>
+      <w:r>
+        <w:rPr>
+          <w:color w:val="00B0F0"/>
+          <w:lang w:val="pt-BR"/>
+        </w:rPr>
+        <w:t xml:space="preserve"> </w:t>
+      </w:r>
+    </w:p>
+    <w:p>
+      <w:pPr>
+        <w:spacing w:after="0"/>
+        <w:rPr>
+          <w:lang w:val="pt-BR"/>
+        </w:rPr>
+      </w:pPr>
+      <w:r>
+        <w:rPr>
+          <w:lang w:val="pt-BR"/>
+        </w:rPr>
+        <w:t xml:space="preserve">     </w:t>
+      </w:r>
+      <w:r>
+        <w:rPr>
+          <w:lang w:val="pt-BR"/>
+        </w:rPr>
+        <w:t xml:space="preserve">2.2. Deve contém pelo menos um método estático no programa. Certamente que ele precisa ser necessário e utilizado. </w:t>
+      </w:r>
+    </w:p>
+    <w:p>
+      <w:pPr>
+        <w:spacing w:after="0"/>
+        <w:rPr>
+          <w:lang w:val="pt-BR"/>
+        </w:rPr>
+      </w:pPr>
+      <w:r>
+        <w:rPr>
+          <w:lang w:val="pt-BR"/>
+        </w:rPr>
+        <w:t xml:space="preserve"> </w:t>
+      </w:r>
+      <w:r>
+        <w:rPr>
+          <w:color w:val="00B0F0"/>
+          <w:lang w:val="pt-BR"/>
+        </w:rPr>
+        <w:t xml:space="preserve">3 – Construtor: Pelo menos duas classes do projeto deve possuir um construtor declarado; </w:t>
+      </w:r>
+    </w:p>
+    <w:p>
+      <w:pPr>
+        <w:spacing w:after="0"/>
+        <w:rPr>
+          <w:color w:val="00B0F0"/>
+          <w:lang w:val="pt-BR"/>
+        </w:rPr>
+      </w:pPr>
+      <w:r>
+        <w:rPr>
+          <w:color w:val="00B0F0"/>
+          <w:lang w:val="pt-BR"/>
+        </w:rPr>
+        <w:t xml:space="preserve">4 – Associação por Composição </w:t>
+      </w:r>
+    </w:p>
+    <w:p>
+      <w:pPr>
+        <w:spacing w:after="0"/>
+        <w:rPr>
+          <w:color w:val="00B0F0"/>
+          <w:u w:val="single"/>
+          <w:lang w:val="pt-BR"/>
+        </w:rPr>
+      </w:pPr>
+      <w:r>
+        <w:rPr>
+          <w:color w:val="00B0F0"/>
+          <w:lang w:val="pt-BR"/>
+        </w:rPr>
+        <w:t>*Uso da classe Cliente como atributo da classe Conta</w:t>
+      </w:r>
+    </w:p>
+    <w:p>
+      <w:pPr>
+        <w:spacing w:after="0"/>
+        <w:rPr>
+          <w:color w:val="00B0F0"/>
+          <w:lang w:val="pt-BR"/>
+        </w:rPr>
+      </w:pPr>
+      <w:r>
+        <w:rPr>
+          <w:color w:val="00B0F0"/>
+          <w:lang w:val="pt-BR"/>
+        </w:rPr>
+        <w:t xml:space="preserve"> 5 – Associação por Agregação </w:t>
+      </w:r>
+    </w:p>
+    <w:p>
+      <w:pPr>
+        <w:spacing w:after="0"/>
+        <w:rPr>
+          <w:color w:val="00B0F0"/>
+          <w:lang w:val="pt-BR"/>
+        </w:rPr>
+      </w:pPr>
+      <w:r>
+        <w:rPr>
+          <w:color w:val="00B0F0"/>
+          <w:lang w:val="pt-BR"/>
+        </w:rPr>
+        <w:t xml:space="preserve">*Atributo </w:t>
+      </w:r>
+      <w:proofErr w:type="spellStart"/>
+      <w:r>
+        <w:rPr>
+          <w:color w:val="00B0F0"/>
+          <w:lang w:val="pt-BR"/>
+        </w:rPr>
+        <w:t>conta_destino</w:t>
+      </w:r>
+      <w:proofErr w:type="spellEnd"/>
+      <w:r>
+        <w:rPr>
+          <w:color w:val="00B0F0"/>
+          <w:lang w:val="pt-BR"/>
+        </w:rPr>
+        <w:t xml:space="preserve"> na classe Operação</w:t>
+      </w:r>
+    </w:p>
+    <w:p>
+      <w:pPr>
+        <w:spacing w:after="0"/>
+        <w:rPr>
+          <w:lang w:val="pt-BR"/>
+        </w:rPr>
+      </w:pPr>
+      <w:r>
+        <w:rPr>
+          <w:lang w:val="pt-BR"/>
+        </w:rPr>
+        <w:t xml:space="preserve"> 6 - Herança (2 itens) </w:t>
+      </w:r>
+    </w:p>
+    <w:p>
+      <w:pPr>
+        <w:spacing w:after="0"/>
+        <w:rPr>
+          <w:color w:val="00B0F0"/>
+          <w:lang w:val="pt-BR"/>
+        </w:rPr>
+      </w:pPr>
+      <w:r>
+        <w:rPr>
+          <w:lang w:val="pt-BR"/>
+        </w:rPr>
+        <w:t xml:space="preserve">      </w:t>
+      </w:r>
+      <w:r>
+        <w:rPr>
+          <w:color w:val="00B0F0"/>
+          <w:lang w:val="pt-BR"/>
+        </w:rPr>
+        <w:t xml:space="preserve">   6.1. Deve declarar algum atributo final em alguma Superclasse; </w:t>
+      </w:r>
+    </w:p>
+    <w:p>
+      <w:pPr>
+        <w:spacing w:after="0"/>
+        <w:rPr>
+          <w:color w:val="00B0F0"/>
+          <w:lang w:val="pt-BR"/>
+        </w:rPr>
+      </w:pPr>
+      <w:r>
+        <w:rPr>
+          <w:color w:val="00B0F0"/>
+          <w:lang w:val="pt-BR"/>
+        </w:rPr>
+        <w:t xml:space="preserve">         6.2. Pelo menos um acoplamento dinâmico (acesso a método da superclasse);</w:t>
+      </w:r>
+    </w:p>
+    <w:p>
+      <w:pPr>
+        <w:spacing w:after="0"/>
+        <w:rPr>
+          <w:lang w:val="pt-BR"/>
+        </w:rPr>
+      </w:pPr>
+    </w:p>
+    <w:p>
+      <w:pPr>
+        <w:spacing w:after="0"/>
+        <w:rPr>
+          <w:lang w:val="pt-BR"/>
+        </w:rPr>
+      </w:pPr>
+      <w:r>
+        <w:rPr>
+          <w:lang w:val="pt-BR"/>
+        </w:rPr>
+        <w:t xml:space="preserve"> 7 – Pelo menos um de cada Polimorfismo (4 itens) </w:t>
+      </w:r>
+    </w:p>
+    <w:p>
+      <w:pPr>
+        <w:spacing w:after="0"/>
+        <w:rPr>
+          <w:color w:val="00B0F0"/>
+          <w:lang w:val="pt-BR"/>
+        </w:rPr>
+      </w:pPr>
+      <w:r>
+        <w:rPr>
+          <w:lang w:val="pt-BR"/>
+        </w:rPr>
+        <w:t xml:space="preserve">       </w:t>
+      </w:r>
+      <w:r>
+        <w:rPr>
+          <w:color w:val="00B0F0"/>
+          <w:lang w:val="pt-BR"/>
+        </w:rPr>
+        <w:t xml:space="preserve">7.1. Polimorfismo de sobrecarga; </w:t>
+      </w:r>
+    </w:p>
+    <w:p>
+      <w:pPr>
+        <w:spacing w:after="0"/>
+        <w:rPr>
+          <w:color w:val="00B0F0"/>
+          <w:lang w:val="pt-BR"/>
+        </w:rPr>
+      </w:pPr>
+      <w:r>
+        <w:rPr>
+          <w:color w:val="00B0F0"/>
+          <w:lang w:val="pt-BR"/>
+        </w:rPr>
+        <w:t xml:space="preserve"> </w:t>
+      </w:r>
+      <w:r>
+        <w:rPr>
+          <w:color w:val="00B0F0"/>
+          <w:lang w:val="pt-BR"/>
+        </w:rPr>
+        <w:t xml:space="preserve">*Construtores da Classe </w:t>
+      </w:r>
+      <w:proofErr w:type="spellStart"/>
+      <w:r>
+        <w:rPr>
+          <w:color w:val="00B0F0"/>
+          <w:lang w:val="pt-BR"/>
+        </w:rPr>
+        <w:t>ContaCorrente</w:t>
+      </w:r>
+      <w:proofErr w:type="spellEnd"/>
+      <w:r>
+        <w:rPr>
+          <w:color w:val="00B0F0"/>
+          <w:lang w:val="pt-BR"/>
+        </w:rPr>
+        <w:t xml:space="preserve"> (Um abre a conta já com saldo, o outro abre com o padrão R$ 0.0</w:t>
+      </w:r>
+    </w:p>
+    <w:p>
+      <w:pPr>
+        <w:spacing w:after="0"/>
+        <w:rPr>
+          <w:lang w:val="pt-BR"/>
+        </w:rPr>
+      </w:pPr>
+      <w:r>
+        <w:rPr>
+          <w:lang w:val="pt-BR"/>
+        </w:rPr>
+        <w:t xml:space="preserve">       </w:t>
+      </w:r>
+      <w:r>
+        <w:rPr>
+          <w:lang w:val="pt-BR"/>
+        </w:rPr>
+        <w:t xml:space="preserve">7.2. Polimorfismo de coerção; </w:t>
+      </w:r>
+    </w:p>
+    <w:p>
+      <w:pPr>
+        <w:spacing w:after="0"/>
+        <w:rPr>
+          <w:color w:val="00B0F0"/>
+          <w:lang w:val="pt-BR"/>
+        </w:rPr>
+      </w:pPr>
+      <w:r>
+        <w:rPr>
+          <w:color w:val="00B0F0"/>
+          <w:lang w:val="pt-BR"/>
+        </w:rPr>
+        <w:t xml:space="preserve">       7.3. Polimorfismo de </w:t>
+      </w:r>
+      <w:proofErr w:type="spellStart"/>
+      <w:r>
+        <w:rPr>
+          <w:color w:val="00B0F0"/>
+          <w:lang w:val="pt-BR"/>
+        </w:rPr>
+        <w:t>subtipagem</w:t>
+      </w:r>
+      <w:proofErr w:type="spellEnd"/>
+      <w:r>
+        <w:rPr>
+          <w:color w:val="00B0F0"/>
+          <w:lang w:val="pt-BR"/>
+        </w:rPr>
+        <w:t xml:space="preserve">; </w:t>
+      </w:r>
+    </w:p>
+    <w:p>
+      <w:pPr>
+        <w:spacing w:after="0"/>
+        <w:rPr>
+          <w:color w:val="00B0F0"/>
+          <w:u w:val="single"/>
+          <w:lang w:val="pt-BR"/>
+        </w:rPr>
+      </w:pPr>
+      <w:r>
+        <w:rPr>
+          <w:color w:val="00B0F0"/>
+          <w:lang w:val="pt-BR"/>
+        </w:rPr>
+        <w:t xml:space="preserve"> * </w:t>
+      </w:r>
+      <w:proofErr w:type="spellStart"/>
+      <w:r>
+        <w:rPr>
+          <w:color w:val="00B0F0"/>
+          <w:lang w:val="pt-BR"/>
+        </w:rPr>
+        <w:t>Metodo</w:t>
+      </w:r>
+      <w:proofErr w:type="spellEnd"/>
+      <w:r>
+        <w:rPr>
+          <w:color w:val="00B0F0"/>
+          <w:lang w:val="pt-BR"/>
+        </w:rPr>
+        <w:t xml:space="preserve"> sacar reescrito na classe </w:t>
+      </w:r>
+      <w:proofErr w:type="spellStart"/>
+      <w:r>
+        <w:rPr>
+          <w:color w:val="00B0F0"/>
+          <w:lang w:val="pt-BR"/>
+        </w:rPr>
+        <w:t>ContaPoupança</w:t>
+      </w:r>
+      <w:proofErr w:type="spellEnd"/>
+      <w:r>
+        <w:rPr>
+          <w:color w:val="00B0F0"/>
+          <w:lang w:val="pt-BR"/>
+        </w:rPr>
+        <w:t>.</w:t>
+      </w:r>
+    </w:p>
+    <w:p>
+      <w:pPr>
+        <w:spacing w:after="0"/>
+        <w:rPr>
+          <w:color w:val="00B0F0"/>
+          <w:lang w:val="pt-BR"/>
+        </w:rPr>
+      </w:pPr>
+      <w:r>
+        <w:rPr>
+          <w:color w:val="00B0F0"/>
+          <w:lang w:val="pt-BR"/>
+        </w:rPr>
+        <w:t xml:space="preserve">       7.4. Polimorfismo paramétrico; </w:t>
+      </w:r>
+    </w:p>
+    <w:p>
+      <w:pPr>
+        <w:spacing w:after="0"/>
+        <w:rPr>
+          <w:color w:val="00B0F0"/>
+          <w:lang w:val="pt-BR"/>
+        </w:rPr>
+      </w:pPr>
+      <w:r>
+        <w:rPr>
+          <w:color w:val="00B0F0"/>
+          <w:lang w:val="pt-BR"/>
+        </w:rPr>
+        <w:t xml:space="preserve"> * Classe genérica Fundo e classes </w:t>
+      </w:r>
+      <w:proofErr w:type="spellStart"/>
+      <w:r>
+        <w:rPr>
+          <w:color w:val="00B0F0"/>
+          <w:lang w:val="pt-BR"/>
+        </w:rPr>
+        <w:t>RendaFixa</w:t>
+      </w:r>
+      <w:proofErr w:type="spellEnd"/>
+      <w:r>
+        <w:rPr>
+          <w:color w:val="00B0F0"/>
+          <w:lang w:val="pt-BR"/>
+        </w:rPr>
+        <w:t xml:space="preserve"> e </w:t>
+      </w:r>
+      <w:proofErr w:type="spellStart"/>
+      <w:r>
+        <w:rPr>
+          <w:color w:val="00B0F0"/>
+          <w:lang w:val="pt-BR"/>
+        </w:rPr>
+        <w:t>RendaVariavel</w:t>
+      </w:r>
+      <w:proofErr w:type="spellEnd"/>
+    </w:p>
+    <w:p>
+      <w:pPr>
+        <w:spacing w:after="0"/>
+        <w:rPr>
+          <w:lang w:val="pt-BR"/>
+        </w:rPr>
+      </w:pPr>
+      <w:r>
+        <w:rPr>
+          <w:lang w:val="pt-BR"/>
+        </w:rPr>
+        <w:t xml:space="preserve"> 8 – Pelo menos três classes do sistema devem implementar uma interface. Uma destas classes deve implementar, pelo menos, duas interfaces.</w:t>
+      </w:r>
+    </w:p>
+    <w:p>
+      <w:pPr>
+        <w:spacing w:after="0"/>
+        <w:rPr>
+          <w:color w:val="00B0F0"/>
+          <w:lang w:val="pt-BR"/>
+        </w:rPr>
+      </w:pPr>
+      <w:r>
+        <w:rPr>
+          <w:color w:val="00B0F0"/>
+          <w:lang w:val="pt-BR"/>
+        </w:rPr>
+        <w:t xml:space="preserve"> 9 – Pacotes. Criar pelo menos dois pacotes. </w:t>
+      </w:r>
+    </w:p>
+    <w:p>
+      <w:pPr>
+        <w:spacing w:after="0"/>
+        <w:rPr>
+          <w:color w:val="00B0F0"/>
+          <w:lang w:val="pt-BR"/>
+        </w:rPr>
+      </w:pPr>
+      <w:r>
+        <w:rPr>
+          <w:color w:val="00B0F0"/>
+          <w:lang w:val="pt-BR"/>
+        </w:rPr>
+        <w:t xml:space="preserve">*Telas e </w:t>
+      </w:r>
+      <w:proofErr w:type="spellStart"/>
+      <w:r>
+        <w:rPr>
+          <w:color w:val="00B0F0"/>
+          <w:lang w:val="pt-BR"/>
+        </w:rPr>
+        <w:t>Bancopos</w:t>
+      </w:r>
+      <w:proofErr w:type="spellEnd"/>
+    </w:p>
+    <w:p>
+      <w:pPr>
+        <w:spacing w:after="0"/>
+        <w:rPr>
+          <w:color w:val="00B0F0"/>
+          <w:lang w:val="pt-BR"/>
+        </w:rPr>
+      </w:pPr>
+      <w:r>
+        <w:rPr>
+          <w:color w:val="00B0F0"/>
+          <w:lang w:val="pt-BR"/>
+        </w:rPr>
+        <w:t xml:space="preserve"> </w:t>
+      </w:r>
+      <w:r>
+        <w:rPr>
+          <w:lang w:val="pt-BR"/>
+        </w:rPr>
+        <w:t xml:space="preserve">10 – Classes abstratas. Pelo menos duas. Certamente que as concretas também devem ser implementadas. </w:t>
+      </w:r>
+      <w:r>
+        <w:rPr>
+          <w:lang w:val="pt-BR"/>
+        </w:rPr>
+        <w:t xml:space="preserve"> </w:t>
+      </w:r>
+      <w:r>
+        <w:rPr>
+          <w:b/>
+          <w:color w:val="FF0000"/>
+          <w:lang w:val="pt-BR"/>
+        </w:rPr>
+        <w:t>(Falta uma ainda, por enquanto só temos cliente)</w:t>
+      </w:r>
       <w:bookmarkStart w:id="0" w:name="_GoBack"/>
       <w:bookmarkEnd w:id="0"/>
     </w:p>
@@ -149,515 +725,39 @@
       </w:pPr>
       <w:r>
         <w:rPr>
-          <w:color w:val="00B0F0"/>
-          <w:lang w:val="pt-BR"/>
-        </w:rPr>
-        <w:t xml:space="preserve">• Deve haver alguma constante declarada e usada; </w:t>
-      </w:r>
-    </w:p>
-    <w:p>
-      <w:pPr>
-        <w:spacing w:after="0"/>
-        <w:rPr>
-          <w:lang w:val="pt-BR"/>
-        </w:rPr>
-      </w:pPr>
-      <w:r>
-        <w:rPr>
-          <w:lang w:val="pt-BR"/>
-        </w:rPr>
-        <w:t xml:space="preserve"> 2 – Métodos (2 itens): </w:t>
-      </w:r>
-    </w:p>
-    <w:p>
-      <w:pPr>
-        <w:spacing w:after="0"/>
-        <w:rPr>
-          <w:lang w:val="pt-BR"/>
-        </w:rPr>
-      </w:pPr>
-      <w:r>
-        <w:rPr>
-          <w:lang w:val="pt-BR"/>
-        </w:rPr>
-        <w:t xml:space="preserve">     </w:t>
-      </w:r>
-      <w:r>
-        <w:rPr>
-          <w:lang w:val="pt-BR"/>
-        </w:rPr>
-        <w:t>2.1. Algum método deve ter uma lista de argumentos variados.</w:t>
-      </w:r>
-      <w:r>
-        <w:rPr>
-          <w:lang w:val="pt-BR"/>
-        </w:rPr>
-        <w:t xml:space="preserve"> Montar extrato*</w:t>
-      </w:r>
-      <w:r>
-        <w:rPr>
           <w:lang w:val="pt-BR"/>
         </w:rPr>
         <w:t xml:space="preserve"> </w:t>
       </w:r>
-    </w:p>
-    <w:p>
-      <w:pPr>
-        <w:spacing w:after="0"/>
-        <w:rPr>
-          <w:lang w:val="pt-BR"/>
-        </w:rPr>
-      </w:pPr>
-      <w:r>
-        <w:rPr>
-          <w:lang w:val="pt-BR"/>
-        </w:rPr>
-        <w:t xml:space="preserve">     </w:t>
-      </w:r>
-      <w:r>
-        <w:rPr>
-          <w:lang w:val="pt-BR"/>
-        </w:rPr>
-        <w:t xml:space="preserve">2.2. Deve contém pelo menos um método estático no programa. Certamente que ele precisa ser necessário e utilizado. </w:t>
-      </w:r>
-    </w:p>
-    <w:p>
-      <w:pPr>
-        <w:spacing w:after="0"/>
-        <w:rPr>
-          <w:lang w:val="pt-BR"/>
-        </w:rPr>
-      </w:pPr>
-      <w:r>
-        <w:rPr>
+      <w:r>
+        <w:rPr>
+          <w:color w:val="00B0F0"/>
+          <w:lang w:val="pt-BR"/>
+        </w:rPr>
+        <w:t>11 – Uma exceção deve ser criada, levantada e tratada pelo programa</w:t>
+      </w:r>
+    </w:p>
+    <w:p>
+      <w:pPr>
+        <w:spacing w:after="0"/>
+        <w:rPr>
+          <w:color w:val="00B0F0"/>
+          <w:lang w:val="pt-BR"/>
+        </w:rPr>
+      </w:pPr>
+      <w:r>
+        <w:rPr>
+          <w:color w:val="00B0F0"/>
+          <w:lang w:val="pt-BR"/>
+        </w:rPr>
+        <w:t>*Exceção criada no método sacar da classe conta e levantada no método sacar da Conta Corrente</w:t>
+      </w:r>
+      <w:r>
+        <w:rPr>
+          <w:color w:val="00B0F0"/>
           <w:lang w:val="pt-BR"/>
         </w:rPr>
         <w:t xml:space="preserve"> </w:t>
-      </w:r>
-      <w:r>
-        <w:rPr>
-          <w:color w:val="00B0F0"/>
-          <w:lang w:val="pt-BR"/>
-        </w:rPr>
-        <w:t xml:space="preserve">3 – Construtor: Pelo menos duas classes do projeto deve possuir um construtor declarado; </w:t>
-      </w:r>
-    </w:p>
-    <w:p>
-      <w:pPr>
-        <w:spacing w:after="0"/>
-        <w:rPr>
-          <w:color w:val="00B0F0"/>
-          <w:lang w:val="pt-BR"/>
-        </w:rPr>
-      </w:pPr>
-      <w:r>
-        <w:rPr>
-          <w:color w:val="00B0F0"/>
-          <w:lang w:val="pt-BR"/>
-        </w:rPr>
-        <w:t xml:space="preserve">4 – Associação por Composição </w:t>
-      </w:r>
-    </w:p>
-    <w:p>
-      <w:pPr>
-        <w:spacing w:after="0"/>
-        <w:rPr>
-          <w:color w:val="00B0F0"/>
-          <w:u w:val="single"/>
-          <w:lang w:val="pt-BR"/>
-        </w:rPr>
-      </w:pPr>
-      <w:r>
-        <w:rPr>
-          <w:color w:val="00B0F0"/>
-          <w:lang w:val="pt-BR"/>
-        </w:rPr>
-        <w:t>*Uso da classe Cliente como atributo da classe Conta</w:t>
-      </w:r>
-    </w:p>
-    <w:p>
-      <w:pPr>
-        <w:spacing w:after="0"/>
-        <w:rPr>
-          <w:color w:val="00B0F0"/>
-          <w:lang w:val="pt-BR"/>
-        </w:rPr>
-      </w:pPr>
-      <w:r>
-        <w:rPr>
-          <w:color w:val="00B0F0"/>
-          <w:lang w:val="pt-BR"/>
-        </w:rPr>
-        <w:t xml:space="preserve"> 5 – Associação por Agregação </w:t>
-      </w:r>
-    </w:p>
-    <w:p>
-      <w:pPr>
-        <w:spacing w:after="0"/>
-        <w:rPr>
-          <w:color w:val="00B0F0"/>
-          <w:lang w:val="pt-BR"/>
-        </w:rPr>
-      </w:pPr>
-      <w:r>
-        <w:rPr>
-          <w:color w:val="00B0F0"/>
-          <w:lang w:val="pt-BR"/>
-        </w:rPr>
-        <w:t xml:space="preserve">*Atributo </w:t>
-      </w:r>
-      <w:proofErr w:type="spellStart"/>
-      <w:r>
-        <w:rPr>
-          <w:color w:val="00B0F0"/>
-          <w:lang w:val="pt-BR"/>
-        </w:rPr>
-        <w:t>conta_destino</w:t>
-      </w:r>
-      <w:proofErr w:type="spellEnd"/>
-      <w:r>
-        <w:rPr>
-          <w:color w:val="00B0F0"/>
-          <w:lang w:val="pt-BR"/>
-        </w:rPr>
-        <w:t xml:space="preserve"> na classe Operação</w:t>
-      </w:r>
-    </w:p>
-    <w:p>
-      <w:pPr>
-        <w:spacing w:after="0"/>
-        <w:rPr>
-          <w:lang w:val="pt-BR"/>
-        </w:rPr>
-      </w:pPr>
-      <w:r>
-        <w:rPr>
-          <w:lang w:val="pt-BR"/>
-        </w:rPr>
-        <w:t xml:space="preserve"> 6 - Herança (2 itens) </w:t>
-      </w:r>
-    </w:p>
-    <w:p>
-      <w:pPr>
-        <w:spacing w:after="0"/>
-        <w:rPr>
-          <w:color w:val="00B0F0"/>
-          <w:lang w:val="pt-BR"/>
-        </w:rPr>
-      </w:pPr>
-      <w:r>
-        <w:rPr>
-          <w:lang w:val="pt-BR"/>
-        </w:rPr>
-        <w:t xml:space="preserve">      </w:t>
-      </w:r>
-      <w:r>
-        <w:rPr>
-          <w:color w:val="00B0F0"/>
-          <w:lang w:val="pt-BR"/>
-        </w:rPr>
-        <w:t xml:space="preserve">   6.1. Deve declarar algum atributo final em alguma Superclasse; </w:t>
-      </w:r>
-    </w:p>
-    <w:p>
-      <w:pPr>
-        <w:spacing w:after="0"/>
-        <w:rPr>
-          <w:color w:val="00B0F0"/>
-          <w:lang w:val="pt-BR"/>
-        </w:rPr>
-      </w:pPr>
-      <w:r>
-        <w:rPr>
-          <w:color w:val="00B0F0"/>
-          <w:lang w:val="pt-BR"/>
-        </w:rPr>
-        <w:t xml:space="preserve">         6.2. Pelo menos um acoplamento dinâmico (acesso a método da superclasse);</w:t>
-      </w:r>
-    </w:p>
-    <w:p>
-      <w:pPr>
-        <w:spacing w:after="0"/>
-        <w:rPr>
-          <w:lang w:val="pt-BR"/>
-        </w:rPr>
-      </w:pPr>
-    </w:p>
-    <w:p>
-      <w:pPr>
-        <w:spacing w:after="0"/>
-        <w:rPr>
-          <w:lang w:val="pt-BR"/>
-        </w:rPr>
-      </w:pPr>
-      <w:r>
-        <w:rPr>
-          <w:lang w:val="pt-BR"/>
-        </w:rPr>
-        <w:t xml:space="preserve"> 7 – Pelo menos um de cada Polimorfismo (4 itens) </w:t>
-      </w:r>
-    </w:p>
-    <w:p>
-      <w:pPr>
-        <w:spacing w:after="0"/>
-        <w:rPr>
-          <w:lang w:val="pt-BR"/>
-        </w:rPr>
-      </w:pPr>
-      <w:r>
-        <w:rPr>
-          <w:lang w:val="pt-BR"/>
-        </w:rPr>
-        <w:t xml:space="preserve">       </w:t>
-      </w:r>
-      <w:r>
-        <w:rPr>
-          <w:lang w:val="pt-BR"/>
-        </w:rPr>
-        <w:t xml:space="preserve">7.1. Polimorfismo de sobrecarga; </w:t>
-      </w:r>
-    </w:p>
-    <w:p>
-      <w:pPr>
-        <w:spacing w:after="0"/>
-        <w:rPr>
-          <w:lang w:val="pt-BR"/>
-        </w:rPr>
-      </w:pPr>
-      <w:r>
-        <w:rPr>
-          <w:lang w:val="pt-BR"/>
-        </w:rPr>
-        <w:t xml:space="preserve">       </w:t>
-      </w:r>
-      <w:r>
-        <w:rPr>
-          <w:lang w:val="pt-BR"/>
-        </w:rPr>
-        <w:t xml:space="preserve">7.2. Polimorfismo de coerção; </w:t>
-      </w:r>
-    </w:p>
-    <w:p>
-      <w:pPr>
-        <w:spacing w:after="0"/>
-        <w:rPr>
-          <w:color w:val="00B0F0"/>
-          <w:lang w:val="pt-BR"/>
-        </w:rPr>
-      </w:pPr>
-      <w:r>
-        <w:rPr>
-          <w:color w:val="00B0F0"/>
-          <w:lang w:val="pt-BR"/>
-        </w:rPr>
-        <w:t xml:space="preserve">       7.3. Polimorfismo de </w:t>
-      </w:r>
-      <w:proofErr w:type="spellStart"/>
-      <w:r>
-        <w:rPr>
-          <w:color w:val="00B0F0"/>
-          <w:lang w:val="pt-BR"/>
-        </w:rPr>
-        <w:t>subtipagem</w:t>
-      </w:r>
-      <w:proofErr w:type="spellEnd"/>
-      <w:r>
-        <w:rPr>
-          <w:color w:val="00B0F0"/>
-          <w:lang w:val="pt-BR"/>
-        </w:rPr>
-        <w:t xml:space="preserve">; </w:t>
-      </w:r>
-    </w:p>
-    <w:p>
-      <w:pPr>
-        <w:spacing w:after="0"/>
-        <w:rPr>
-          <w:color w:val="00B0F0"/>
-          <w:u w:val="single"/>
-          <w:lang w:val="pt-BR"/>
-        </w:rPr>
-      </w:pPr>
-      <w:r>
-        <w:rPr>
-          <w:color w:val="00B0F0"/>
-          <w:lang w:val="pt-BR"/>
-        </w:rPr>
-        <w:t xml:space="preserve"> * </w:t>
-      </w:r>
-      <w:proofErr w:type="spellStart"/>
-      <w:r>
-        <w:rPr>
-          <w:color w:val="00B0F0"/>
-          <w:lang w:val="pt-BR"/>
-        </w:rPr>
-        <w:t>Metodo</w:t>
-      </w:r>
-      <w:proofErr w:type="spellEnd"/>
-      <w:r>
-        <w:rPr>
-          <w:color w:val="00B0F0"/>
-          <w:lang w:val="pt-BR"/>
-        </w:rPr>
-        <w:t xml:space="preserve"> sacar reescrito na classe </w:t>
-      </w:r>
-      <w:proofErr w:type="spellStart"/>
-      <w:r>
-        <w:rPr>
-          <w:color w:val="00B0F0"/>
-          <w:lang w:val="pt-BR"/>
-        </w:rPr>
-        <w:t>ContaPoupança</w:t>
-      </w:r>
-      <w:proofErr w:type="spellEnd"/>
-      <w:r>
-        <w:rPr>
-          <w:color w:val="00B0F0"/>
-          <w:lang w:val="pt-BR"/>
-        </w:rPr>
-        <w:t>.</w:t>
-      </w:r>
-    </w:p>
-    <w:p>
-      <w:pPr>
-        <w:spacing w:after="0"/>
-        <w:rPr>
-          <w:color w:val="00B0F0"/>
-          <w:lang w:val="pt-BR"/>
-        </w:rPr>
-      </w:pPr>
-      <w:r>
-        <w:rPr>
-          <w:color w:val="00B0F0"/>
-          <w:lang w:val="pt-BR"/>
-        </w:rPr>
-        <w:t xml:space="preserve">       7.4. Polimorfismo paramétrico; </w:t>
-      </w:r>
-    </w:p>
-    <w:p>
-      <w:pPr>
-        <w:spacing w:after="0"/>
-        <w:rPr>
-          <w:color w:val="00B0F0"/>
-          <w:lang w:val="pt-BR"/>
-        </w:rPr>
-      </w:pPr>
-      <w:r>
-        <w:rPr>
-          <w:color w:val="00B0F0"/>
-          <w:lang w:val="pt-BR"/>
-        </w:rPr>
-        <w:t xml:space="preserve"> * Classe genérica Fundo e classes </w:t>
-      </w:r>
-      <w:proofErr w:type="spellStart"/>
-      <w:r>
-        <w:rPr>
-          <w:color w:val="00B0F0"/>
-          <w:lang w:val="pt-BR"/>
-        </w:rPr>
-        <w:t>RendaFixa</w:t>
-      </w:r>
-      <w:proofErr w:type="spellEnd"/>
-      <w:r>
-        <w:rPr>
-          <w:color w:val="00B0F0"/>
-          <w:lang w:val="pt-BR"/>
-        </w:rPr>
-        <w:t xml:space="preserve"> e </w:t>
-      </w:r>
-      <w:proofErr w:type="spellStart"/>
-      <w:r>
-        <w:rPr>
-          <w:color w:val="00B0F0"/>
-          <w:lang w:val="pt-BR"/>
-        </w:rPr>
-        <w:t>RendaVariavel</w:t>
-      </w:r>
-      <w:proofErr w:type="spellEnd"/>
-    </w:p>
-    <w:p>
-      <w:pPr>
-        <w:spacing w:after="0"/>
-        <w:rPr>
-          <w:lang w:val="pt-BR"/>
-        </w:rPr>
-      </w:pPr>
-      <w:r>
-        <w:rPr>
-          <w:lang w:val="pt-BR"/>
-        </w:rPr>
-        <w:t xml:space="preserve"> 8 – Pelo menos três classes do sistema devem implementar uma interface. Uma destas classes deve implementar, pelo menos, duas interfaces.</w:t>
-      </w:r>
-    </w:p>
-    <w:p>
-      <w:pPr>
-        <w:spacing w:after="0"/>
-        <w:rPr>
-          <w:color w:val="00B0F0"/>
-          <w:lang w:val="pt-BR"/>
-        </w:rPr>
-      </w:pPr>
-      <w:r>
-        <w:rPr>
-          <w:color w:val="00B0F0"/>
-          <w:lang w:val="pt-BR"/>
-        </w:rPr>
-        <w:t xml:space="preserve"> 9 – Pacotes. Criar pelo menos dois pacotes. </w:t>
-      </w:r>
-    </w:p>
-    <w:p>
-      <w:pPr>
-        <w:spacing w:after="0"/>
-        <w:rPr>
-          <w:color w:val="00B0F0"/>
-          <w:lang w:val="pt-BR"/>
-        </w:rPr>
-      </w:pPr>
-      <w:r>
-        <w:rPr>
-          <w:color w:val="00B0F0"/>
-          <w:lang w:val="pt-BR"/>
-        </w:rPr>
-        <w:t xml:space="preserve">*Telas e </w:t>
-      </w:r>
-      <w:proofErr w:type="spellStart"/>
-      <w:r>
-        <w:rPr>
-          <w:color w:val="00B0F0"/>
-          <w:lang w:val="pt-BR"/>
-        </w:rPr>
-        <w:t>Bancopos</w:t>
-      </w:r>
-      <w:proofErr w:type="spellEnd"/>
-    </w:p>
-    <w:p>
-      <w:pPr>
-        <w:spacing w:after="0"/>
-        <w:rPr>
-          <w:color w:val="00B0F0"/>
-          <w:lang w:val="pt-BR"/>
-        </w:rPr>
-      </w:pPr>
-      <w:r>
-        <w:rPr>
-          <w:color w:val="00B0F0"/>
-          <w:lang w:val="pt-BR"/>
-        </w:rPr>
-        <w:t xml:space="preserve"> 10 – Classes abstratas. Pelo menos duas. Certamente que as concretas também devem ser implementadas. </w:t>
-      </w:r>
-    </w:p>
-    <w:p>
-      <w:pPr>
-        <w:spacing w:after="0"/>
-        <w:rPr>
-          <w:lang w:val="pt-BR"/>
-        </w:rPr>
-      </w:pPr>
-      <w:r>
-        <w:rPr>
-          <w:lang w:val="pt-BR"/>
-        </w:rPr>
-        <w:t xml:space="preserve"> 11 – Uma exceção deve ser criada, levantada e tratada pelo programa </w:t>
       </w:r>
     </w:p>
     <w:p>
@@ -698,8 +798,129 @@
 </w:document>
 </file>
 
+<file path=word/numbering.xml><?xml version="1.0" encoding="utf-8"?>
+<w:numbering xmlns:wpc="http://schemas.microsoft.com/office/word/2010/wordprocessingCanvas" xmlns:cx="http://schemas.microsoft.com/office/drawing/2014/chartex" xmlns:cx1="http://schemas.microsoft.com/office/drawing/2015/9/8/chartex" xmlns:cx2="http://schemas.microsoft.com/office/drawing/2015/10/21/chartex" xmlns:cx3="http://schemas.microsoft.com/office/drawing/2016/5/9/chartex" xmlns:cx4="http://schemas.microsoft.com/office/drawing/2016/5/10/chartex" xmlns:cx5="http://schemas.microsoft.com/office/drawing/2016/5/11/chartex" xmlns:cx6="http://schemas.microsoft.com/office/drawing/2016/5/12/chartex" xmlns:cx7="http://schemas.microsoft.com/office/drawing/2016/5/13/chartex" xmlns:cx8="http://schemas.microsoft.com/office/drawing/2016/5/14/chartex" xmlns:mc="http://schemas.openxmlformats.org/markup-compatibility/2006" xmlns:aink="http://schemas.microsoft.com/office/drawing/2016/ink" xmlns:am3d="http://schemas.microsoft.com/office/drawing/2017/model3d" xmlns:o="urn:schemas-microsoft-com:office:office" xmlns:r="http://schemas.openxmlformats.org/officeDocument/2006/relationships" xmlns:m="http://schemas.openxmlformats.org/officeDocument/2006/math" xmlns:v="urn:schemas-microsoft-com:vml" xmlns:wp14="http://schemas.microsoft.com/office/word/2010/wordprocessingDrawing" xmlns:wp="http://schemas.openxmlformats.org/drawingml/2006/wordprocessingDrawing" xmlns:w10="urn:schemas-microsoft-com:office:word" xmlns:w="http://schemas.openxmlformats.org/wordprocessingml/2006/main" xmlns:w14="http://schemas.microsoft.com/office/word/2010/wordml" xmlns:w15="http://schemas.microsoft.com/office/word/2012/wordml" xmlns:w16cid="http://schemas.microsoft.com/office/word/2016/wordml/cid" xmlns:w16se="http://schemas.microsoft.com/office/word/2015/wordml/symex" xmlns:wpg="http://schemas.microsoft.com/office/word/2010/wordprocessingGroup" xmlns:wpi="http://schemas.microsoft.com/office/word/2010/wordprocessingInk" xmlns:wne="http://schemas.microsoft.com/office/word/2006/wordml" xmlns:wps="http://schemas.microsoft.com/office/word/2010/wordprocessingShape" mc:Ignorable="w14 w15 w16se w16cid wp14">
+  <w:abstractNum w:abstractNumId="0" w15:restartNumberingAfterBreak="0">
+    <w:nsid w:val="02146F42"/>
+    <w:multiLevelType w:val="hybridMultilevel"/>
+    <w:tmpl w:val="6E6C8C9E"/>
+    <w:lvl w:ilvl="0" w:tplc="88FCD238">
+      <w:start w:val="11"/>
+      <w:numFmt w:val="bullet"/>
+      <w:lvlText w:val=""/>
+      <w:lvlJc w:val="left"/>
+      <w:pPr>
+        <w:ind w:left="720" w:hanging="360"/>
+      </w:pPr>
+      <w:rPr>
+        <w:rFonts w:ascii="Symbol" w:eastAsiaTheme="minorHAnsi" w:hAnsi="Symbol" w:cstheme="minorBidi" w:hint="default"/>
+      </w:rPr>
+    </w:lvl>
+    <w:lvl w:ilvl="1" w:tplc="04160003" w:tentative="1">
+      <w:start w:val="1"/>
+      <w:numFmt w:val="bullet"/>
+      <w:lvlText w:val="o"/>
+      <w:lvlJc w:val="left"/>
+      <w:pPr>
+        <w:ind w:left="1440" w:hanging="360"/>
+      </w:pPr>
+      <w:rPr>
+        <w:rFonts w:ascii="Courier New" w:hAnsi="Courier New" w:cs="Courier New" w:hint="default"/>
+      </w:rPr>
+    </w:lvl>
+    <w:lvl w:ilvl="2" w:tplc="04160005" w:tentative="1">
+      <w:start w:val="1"/>
+      <w:numFmt w:val="bullet"/>
+      <w:lvlText w:val=""/>
+      <w:lvlJc w:val="left"/>
+      <w:pPr>
+        <w:ind w:left="2160" w:hanging="360"/>
+      </w:pPr>
+      <w:rPr>
+        <w:rFonts w:ascii="Wingdings" w:hAnsi="Wingdings" w:hint="default"/>
+      </w:rPr>
+    </w:lvl>
+    <w:lvl w:ilvl="3" w:tplc="04160001" w:tentative="1">
+      <w:start w:val="1"/>
+      <w:numFmt w:val="bullet"/>
+      <w:lvlText w:val=""/>
+      <w:lvlJc w:val="left"/>
+      <w:pPr>
+        <w:ind w:left="2880" w:hanging="360"/>
+      </w:pPr>
+      <w:rPr>
+        <w:rFonts w:ascii="Symbol" w:hAnsi="Symbol" w:hint="default"/>
+      </w:rPr>
+    </w:lvl>
+    <w:lvl w:ilvl="4" w:tplc="04160003" w:tentative="1">
+      <w:start w:val="1"/>
+      <w:numFmt w:val="bullet"/>
+      <w:lvlText w:val="o"/>
+      <w:lvlJc w:val="left"/>
+      <w:pPr>
+        <w:ind w:left="3600" w:hanging="360"/>
+      </w:pPr>
+      <w:rPr>
+        <w:rFonts w:ascii="Courier New" w:hAnsi="Courier New" w:cs="Courier New" w:hint="default"/>
+      </w:rPr>
+    </w:lvl>
+    <w:lvl w:ilvl="5" w:tplc="04160005" w:tentative="1">
+      <w:start w:val="1"/>
+      <w:numFmt w:val="bullet"/>
+      <w:lvlText w:val=""/>
+      <w:lvlJc w:val="left"/>
+      <w:pPr>
+        <w:ind w:left="4320" w:hanging="360"/>
+      </w:pPr>
+      <w:rPr>
+        <w:rFonts w:ascii="Wingdings" w:hAnsi="Wingdings" w:hint="default"/>
+      </w:rPr>
+    </w:lvl>
+    <w:lvl w:ilvl="6" w:tplc="04160001" w:tentative="1">
+      <w:start w:val="1"/>
+      <w:numFmt w:val="bullet"/>
+      <w:lvlText w:val=""/>
+      <w:lvlJc w:val="left"/>
+      <w:pPr>
+        <w:ind w:left="5040" w:hanging="360"/>
+      </w:pPr>
+      <w:rPr>
+        <w:rFonts w:ascii="Symbol" w:hAnsi="Symbol" w:hint="default"/>
+      </w:rPr>
+    </w:lvl>
+    <w:lvl w:ilvl="7" w:tplc="04160003" w:tentative="1">
+      <w:start w:val="1"/>
+      <w:numFmt w:val="bullet"/>
+      <w:lvlText w:val="o"/>
+      <w:lvlJc w:val="left"/>
+      <w:pPr>
+        <w:ind w:left="5760" w:hanging="360"/>
+      </w:pPr>
+      <w:rPr>
+        <w:rFonts w:ascii="Courier New" w:hAnsi="Courier New" w:cs="Courier New" w:hint="default"/>
+      </w:rPr>
+    </w:lvl>
+    <w:lvl w:ilvl="8" w:tplc="04160005" w:tentative="1">
+      <w:start w:val="1"/>
+      <w:numFmt w:val="bullet"/>
+      <w:lvlText w:val=""/>
+      <w:lvlJc w:val="left"/>
+      <w:pPr>
+        <w:ind w:left="6480" w:hanging="360"/>
+      </w:pPr>
+      <w:rPr>
+        <w:rFonts w:ascii="Wingdings" w:hAnsi="Wingdings" w:hint="default"/>
+      </w:rPr>
+    </w:lvl>
+  </w:abstractNum>
+  <w:num w:numId="1">
+    <w:abstractNumId w:val="0"/>
+  </w:num>
+</w:numbering>
+</file>
+
 <file path=word/styles.xml><?xml version="1.0" encoding="utf-8"?>
-<w:styles xmlns:mc="http://schemas.openxmlformats.org/markup-compatibility/2006" xmlns:r="http://schemas.openxmlformats.org/officeDocument/2006/relationships" xmlns:w="http://schemas.openxmlformats.org/wordprocessingml/2006/main" xmlns:w14="http://schemas.microsoft.com/office/word/2010/wordml" xmlns:w15="http://schemas.microsoft.com/office/word/2012/wordml" mc:Ignorable="w14 w15">
+<w:styles xmlns:mc="http://schemas.openxmlformats.org/markup-compatibility/2006" xmlns:r="http://schemas.openxmlformats.org/officeDocument/2006/relationships" xmlns:w="http://schemas.openxmlformats.org/wordprocessingml/2006/main" xmlns:w14="http://schemas.microsoft.com/office/word/2010/wordml" xmlns:w15="http://schemas.microsoft.com/office/word/2012/wordml" xmlns:w16cid="http://schemas.microsoft.com/office/word/2016/wordml/cid" xmlns:w16se="http://schemas.microsoft.com/office/word/2015/wordml/symex" mc:Ignorable="w14 w15 w16se w16cid">
   <w:docDefaults>
     <w:rPrDefault>
       <w:rPr>
@@ -715,7 +936,7 @@
       </w:pPr>
     </w:pPrDefault>
   </w:docDefaults>
-  <w:latentStyles w:defLockedState="0" w:defUIPriority="99" w:defSemiHidden="0" w:defUnhideWhenUsed="0" w:defQFormat="0" w:count="371">
+  <w:latentStyles w:defLockedState="0" w:defUIPriority="99" w:defSemiHidden="0" w:defUnhideWhenUsed="0" w:defQFormat="0" w:count="375">
     <w:lsdException w:name="Normal" w:uiPriority="0" w:qFormat="1"/>
     <w:lsdException w:name="heading 1" w:uiPriority="9" w:qFormat="1"/>
     <w:lsdException w:name="heading 2" w:semiHidden="1" w:uiPriority="9" w:unhideWhenUsed="1" w:qFormat="1"/>
@@ -821,7 +1042,6 @@
     <w:lsdException w:name="HTML Sample" w:semiHidden="1" w:unhideWhenUsed="1"/>
     <w:lsdException w:name="HTML Typewriter" w:semiHidden="1" w:unhideWhenUsed="1"/>
     <w:lsdException w:name="HTML Variable" w:semiHidden="1" w:unhideWhenUsed="1"/>
-    <w:lsdException w:name="Normal Table" w:semiHidden="1" w:unhideWhenUsed="1"/>
     <w:lsdException w:name="annotation subject" w:semiHidden="1" w:unhideWhenUsed="1"/>
     <w:lsdException w:name="No List" w:semiHidden="1" w:unhideWhenUsed="1"/>
     <w:lsdException w:name="Outline List 1" w:semiHidden="1" w:unhideWhenUsed="1"/>
@@ -865,10 +1085,8 @@
     <w:lsdException w:name="Table Elegant" w:semiHidden="1" w:unhideWhenUsed="1"/>
     <w:lsdException w:name="Table Professional" w:semiHidden="1" w:unhideWhenUsed="1"/>
     <w:lsdException w:name="Table Subtle 1" w:semiHidden="1" w:unhideWhenUsed="1"/>
-    <w:lsdException w:name="Table Subtle 2" w:semiHidden="1" w:unhideWhenUsed="1"/>
     <w:lsdException w:name="Table Web 1" w:semiHidden="1" w:unhideWhenUsed="1"/>
     <w:lsdException w:name="Table Web 2" w:semiHidden="1" w:unhideWhenUsed="1"/>
-    <w:lsdException w:name="Table Web 3" w:semiHidden="1" w:unhideWhenUsed="1"/>
     <w:lsdException w:name="Balloon Text" w:semiHidden="1" w:unhideWhenUsed="1"/>
     <w:lsdException w:name="Table Grid" w:uiPriority="39"/>
     <w:lsdException w:name="Table Theme" w:semiHidden="1" w:unhideWhenUsed="1"/>
@@ -1087,6 +1305,10 @@
     <w:lsdException w:name="List Table 5 Dark Accent 6" w:uiPriority="50"/>
     <w:lsdException w:name="List Table 6 Colorful Accent 6" w:uiPriority="51"/>
     <w:lsdException w:name="List Table 7 Colorful Accent 6" w:uiPriority="52"/>
+    <w:lsdException w:name="Mention" w:semiHidden="1" w:unhideWhenUsed="1"/>
+    <w:lsdException w:name="Smart Hyperlink" w:semiHidden="1" w:unhideWhenUsed="1"/>
+    <w:lsdException w:name="Hashtag" w:semiHidden="1" w:unhideWhenUsed="1"/>
+    <w:lsdException w:name="Unresolved Mention" w:semiHidden="1" w:unhideWhenUsed="1"/>
   </w:latentStyles>
   <w:style w:type="paragraph" w:default="1" w:styleId="Normal">
     <w:name w:val="Normal"/>
@@ -1118,6 +1340,17 @@
     <w:uiPriority w:val="99"/>
     <w:semiHidden/>
     <w:unhideWhenUsed/>
+  </w:style>
+  <w:style w:type="paragraph" w:styleId="PargrafodaLista">
+    <w:name w:val="List Paragraph"/>
+    <w:basedOn w:val="Normal"/>
+    <w:uiPriority w:val="34"/>
+    <w:qFormat/>
+    <w:rsid w:val="003724FA"/>
+    <w:pPr>
+      <w:ind w:left="720"/>
+      <w:contextualSpacing/>
+    </w:pPr>
   </w:style>
 </w:styles>
 </file>

</xml_diff>

<commit_message>
Extrato e Argumentos Variáveis
</commit_message>
<xml_diff>
--- a/Requisitos.docx
+++ b/Requisitos.docx
@@ -171,154 +171,57 @@
       <w:pPr>
         <w:spacing w:after="0"/>
         <w:rPr>
-          <w:lang w:val="pt-BR"/>
-        </w:rPr>
-      </w:pPr>
-      <w:r>
-        <w:rPr>
-          <w:lang w:val="pt-BR"/>
-        </w:rPr>
-        <w:t xml:space="preserve">     </w:t>
-      </w:r>
-      <w:r>
-        <w:rPr>
-          <w:lang w:val="pt-BR"/>
-        </w:rPr>
-        <w:t>2.1. Algum método deve ter uma lista de argumentos variados.</w:t>
-      </w:r>
-      <w:r>
-        <w:rPr>
+          <w:color w:val="00B0F0"/>
+          <w:lang w:val="pt-BR"/>
+        </w:rPr>
+      </w:pPr>
+      <w:r>
+        <w:rPr>
+          <w:color w:val="00B0F0"/>
+          <w:lang w:val="pt-BR"/>
+        </w:rPr>
+        <w:t xml:space="preserve">     2.1. Algum método deve ter uma lista de argumentos variados.</w:t>
+      </w:r>
+    </w:p>
+    <w:p>
+      <w:pPr>
+        <w:spacing w:after="0"/>
+        <w:rPr>
+          <w:color w:val="00B0F0"/>
+          <w:u w:val="single"/>
+          <w:lang w:val="pt-BR"/>
+        </w:rPr>
+      </w:pPr>
+      <w:r>
+        <w:rPr>
+          <w:color w:val="00B0F0"/>
+          <w:lang w:val="pt-BR"/>
+        </w:rPr>
+        <w:t xml:space="preserve">        </w:t>
+      </w:r>
+      <w:proofErr w:type="spellStart"/>
+      <w:r>
+        <w:rPr>
+          <w:color w:val="00B0F0"/>
+          <w:lang w:val="pt-BR"/>
+        </w:rPr>
+        <w:t>Metodo</w:t>
+      </w:r>
+      <w:proofErr w:type="spellEnd"/>
+      <w:r>
+        <w:rPr>
+          <w:color w:val="00B0F0"/>
           <w:lang w:val="pt-BR"/>
         </w:rPr>
         <w:t xml:space="preserve"> </w:t>
       </w:r>
-      <w:r>
-        <w:rPr>
-          <w:color w:val="00B0F0"/>
-          <w:lang w:val="pt-BR"/>
-        </w:rPr>
-        <w:t>Montar extrato*</w:t>
-      </w:r>
-      <w:r>
-        <w:rPr>
-          <w:color w:val="00B0F0"/>
-          <w:lang w:val="pt-BR"/>
-        </w:rPr>
-        <w:t xml:space="preserve"> </w:t>
-      </w:r>
-    </w:p>
-    <w:p>
-      <w:pPr>
-        <w:spacing w:after="0"/>
-        <w:rPr>
-          <w:lang w:val="pt-BR"/>
-        </w:rPr>
-      </w:pPr>
-      <w:r>
-        <w:rPr>
-          <w:lang w:val="pt-BR"/>
-        </w:rPr>
-        <w:t xml:space="preserve">     </w:t>
-      </w:r>
-      <w:r>
-        <w:rPr>
-          <w:lang w:val="pt-BR"/>
-        </w:rPr>
-        <w:t xml:space="preserve">2.2. Deve contém pelo menos um método estático no programa. Certamente que ele precisa ser necessário e utilizado. </w:t>
-      </w:r>
-    </w:p>
-    <w:p>
-      <w:pPr>
-        <w:spacing w:after="0"/>
-        <w:rPr>
-          <w:lang w:val="pt-BR"/>
-        </w:rPr>
-      </w:pPr>
-      <w:r>
-        <w:rPr>
-          <w:lang w:val="pt-BR"/>
-        </w:rPr>
-        <w:t xml:space="preserve"> </w:t>
-      </w:r>
-      <w:r>
-        <w:rPr>
-          <w:color w:val="00B0F0"/>
-          <w:lang w:val="pt-BR"/>
-        </w:rPr>
-        <w:t xml:space="preserve">3 – Construtor: Pelo menos duas classes do projeto deve possuir um construtor declarado; </w:t>
-      </w:r>
-    </w:p>
-    <w:p>
-      <w:pPr>
-        <w:spacing w:after="0"/>
-        <w:rPr>
-          <w:color w:val="00B0F0"/>
-          <w:lang w:val="pt-BR"/>
-        </w:rPr>
-      </w:pPr>
-      <w:r>
-        <w:rPr>
-          <w:color w:val="00B0F0"/>
-          <w:lang w:val="pt-BR"/>
-        </w:rPr>
-        <w:t xml:space="preserve">4 – Associação por Composição </w:t>
-      </w:r>
-    </w:p>
-    <w:p>
-      <w:pPr>
-        <w:spacing w:after="0"/>
-        <w:rPr>
-          <w:color w:val="00B0F0"/>
-          <w:u w:val="single"/>
-          <w:lang w:val="pt-BR"/>
-        </w:rPr>
-      </w:pPr>
-      <w:r>
-        <w:rPr>
-          <w:color w:val="00B0F0"/>
-          <w:lang w:val="pt-BR"/>
-        </w:rPr>
-        <w:t>*Uso da classe Cliente como atributo da classe Conta</w:t>
-      </w:r>
-    </w:p>
-    <w:p>
-      <w:pPr>
-        <w:spacing w:after="0"/>
-        <w:rPr>
-          <w:color w:val="00B0F0"/>
-          <w:lang w:val="pt-BR"/>
-        </w:rPr>
-      </w:pPr>
-      <w:r>
-        <w:rPr>
-          <w:color w:val="00B0F0"/>
-          <w:lang w:val="pt-BR"/>
-        </w:rPr>
-        <w:t xml:space="preserve"> 5 – Associação por Agregação </w:t>
-      </w:r>
-    </w:p>
-    <w:p>
-      <w:pPr>
-        <w:spacing w:after="0"/>
-        <w:rPr>
-          <w:color w:val="00B0F0"/>
-          <w:lang w:val="pt-BR"/>
-        </w:rPr>
-      </w:pPr>
-      <w:r>
-        <w:rPr>
-          <w:color w:val="00B0F0"/>
-          <w:lang w:val="pt-BR"/>
-        </w:rPr>
-        <w:t xml:space="preserve">*Atributo </w:t>
-      </w:r>
       <w:proofErr w:type="spellStart"/>
       <w:r>
         <w:rPr>
           <w:color w:val="00B0F0"/>
           <w:lang w:val="pt-BR"/>
         </w:rPr>
-        <w:t>conta_destino</w:t>
+        <w:t>imprimirExtrato</w:t>
       </w:r>
       <w:proofErr w:type="spellEnd"/>
       <w:r>
@@ -326,16 +229,143 @@
           <w:color w:val="00B0F0"/>
           <w:lang w:val="pt-BR"/>
         </w:rPr>
-        <w:t xml:space="preserve"> n</w:t>
+        <w:t xml:space="preserve"> na </w:t>
+      </w:r>
+      <w:proofErr w:type="spellStart"/>
+      <w:r>
+        <w:rPr>
+          <w:color w:val="00B0F0"/>
+          <w:lang w:val="pt-BR"/>
+        </w:rPr>
+        <w:t>class</w:t>
+      </w:r>
+      <w:proofErr w:type="spellEnd"/>
+      <w:r>
+        <w:rPr>
+          <w:color w:val="00B0F0"/>
+          <w:lang w:val="pt-BR"/>
+        </w:rPr>
+        <w:t xml:space="preserve"> principal</w:t>
       </w:r>
       <w:bookmarkStart w:id="0" w:name="_GoBack"/>
       <w:bookmarkEnd w:id="0"/>
-      <w:r>
-        <w:rPr>
-          <w:color w:val="00B0F0"/>
-          <w:lang w:val="pt-BR"/>
-        </w:rPr>
-        <w:t>a classe Operação</w:t>
+    </w:p>
+    <w:p>
+      <w:pPr>
+        <w:spacing w:after="0"/>
+        <w:rPr>
+          <w:color w:val="00B0F0"/>
+          <w:lang w:val="pt-BR"/>
+        </w:rPr>
+      </w:pPr>
+      <w:r>
+        <w:rPr>
+          <w:color w:val="00B0F0"/>
+          <w:lang w:val="pt-BR"/>
+        </w:rPr>
+        <w:t xml:space="preserve">     2.2. Deve contém pelo menos um método estático no programa. Certamente que ele precisa ser necessário e utilizado. </w:t>
+      </w:r>
+    </w:p>
+    <w:p>
+      <w:pPr>
+        <w:spacing w:after="0"/>
+        <w:rPr>
+          <w:lang w:val="pt-BR"/>
+        </w:rPr>
+      </w:pPr>
+      <w:r>
+        <w:rPr>
+          <w:lang w:val="pt-BR"/>
+        </w:rPr>
+        <w:t xml:space="preserve"> </w:t>
+      </w:r>
+      <w:r>
+        <w:rPr>
+          <w:color w:val="00B0F0"/>
+          <w:lang w:val="pt-BR"/>
+        </w:rPr>
+        <w:t xml:space="preserve">3 – Construtor: Pelo menos duas classes do projeto deve possuir um construtor declarado; </w:t>
+      </w:r>
+    </w:p>
+    <w:p>
+      <w:pPr>
+        <w:spacing w:after="0"/>
+        <w:rPr>
+          <w:color w:val="00B0F0"/>
+          <w:lang w:val="pt-BR"/>
+        </w:rPr>
+      </w:pPr>
+      <w:r>
+        <w:rPr>
+          <w:color w:val="00B0F0"/>
+          <w:lang w:val="pt-BR"/>
+        </w:rPr>
+        <w:t xml:space="preserve">4 – Associação por Composição </w:t>
+      </w:r>
+    </w:p>
+    <w:p>
+      <w:pPr>
+        <w:spacing w:after="0"/>
+        <w:rPr>
+          <w:color w:val="00B0F0"/>
+          <w:u w:val="single"/>
+          <w:lang w:val="pt-BR"/>
+        </w:rPr>
+      </w:pPr>
+      <w:r>
+        <w:rPr>
+          <w:color w:val="00B0F0"/>
+          <w:lang w:val="pt-BR"/>
+        </w:rPr>
+        <w:t>*Uso da classe Cliente como atributo da classe Conta</w:t>
+      </w:r>
+    </w:p>
+    <w:p>
+      <w:pPr>
+        <w:spacing w:after="0"/>
+        <w:rPr>
+          <w:color w:val="00B0F0"/>
+          <w:lang w:val="pt-BR"/>
+        </w:rPr>
+      </w:pPr>
+      <w:r>
+        <w:rPr>
+          <w:color w:val="00B0F0"/>
+          <w:lang w:val="pt-BR"/>
+        </w:rPr>
+        <w:t xml:space="preserve"> 5 – Associação por Agregação </w:t>
+      </w:r>
+    </w:p>
+    <w:p>
+      <w:pPr>
+        <w:spacing w:after="0"/>
+        <w:rPr>
+          <w:color w:val="00B0F0"/>
+          <w:lang w:val="pt-BR"/>
+        </w:rPr>
+      </w:pPr>
+      <w:r>
+        <w:rPr>
+          <w:color w:val="00B0F0"/>
+          <w:lang w:val="pt-BR"/>
+        </w:rPr>
+        <w:t xml:space="preserve">*Atributo </w:t>
+      </w:r>
+      <w:proofErr w:type="spellStart"/>
+      <w:r>
+        <w:rPr>
+          <w:color w:val="00B0F0"/>
+          <w:lang w:val="pt-BR"/>
+        </w:rPr>
+        <w:t>conta_destino</w:t>
+      </w:r>
+      <w:proofErr w:type="spellEnd"/>
+      <w:r>
+        <w:rPr>
+          <w:color w:val="00B0F0"/>
+          <w:lang w:val="pt-BR"/>
+        </w:rPr>
+        <w:t xml:space="preserve"> na classe Operação</w:t>
       </w:r>
     </w:p>
     <w:p>
@@ -486,20 +516,48 @@
       <w:pPr>
         <w:spacing w:after="0"/>
         <w:rPr>
-          <w:lang w:val="pt-BR"/>
-        </w:rPr>
-      </w:pPr>
-      <w:r>
-        <w:rPr>
-          <w:lang w:val="pt-BR"/>
-        </w:rPr>
-        <w:t xml:space="preserve">       </w:t>
-      </w:r>
-      <w:r>
-        <w:rPr>
-          <w:lang w:val="pt-BR"/>
-        </w:rPr>
-        <w:t xml:space="preserve">7.2. Polimorfismo de coerção; </w:t>
+          <w:color w:val="00B0F0"/>
+          <w:lang w:val="pt-BR"/>
+        </w:rPr>
+      </w:pPr>
+      <w:r>
+        <w:rPr>
+          <w:color w:val="00B0F0"/>
+          <w:lang w:val="pt-BR"/>
+        </w:rPr>
+        <w:t xml:space="preserve">       7.2. Polimorfismo de coerção; </w:t>
+      </w:r>
+    </w:p>
+    <w:p>
+      <w:pPr>
+        <w:spacing w:after="0"/>
+        <w:rPr>
+          <w:color w:val="00B0F0"/>
+          <w:lang w:val="pt-BR"/>
+        </w:rPr>
+      </w:pPr>
+      <w:r>
+        <w:rPr>
+          <w:color w:val="00B0F0"/>
+          <w:lang w:val="pt-BR"/>
+        </w:rPr>
+        <w:t xml:space="preserve">         * Na classe </w:t>
+      </w:r>
+      <w:proofErr w:type="spellStart"/>
+      <w:r>
+        <w:rPr>
+          <w:color w:val="00B0F0"/>
+          <w:lang w:val="pt-BR"/>
+        </w:rPr>
+        <w:t>BancoPos</w:t>
+      </w:r>
+      <w:proofErr w:type="spellEnd"/>
+      <w:r>
+        <w:rPr>
+          <w:color w:val="00B0F0"/>
+          <w:lang w:val="pt-BR"/>
+        </w:rPr>
+        <w:t>, dentro da opção 1 do switch.</w:t>
       </w:r>
     </w:p>
     <w:p>

</xml_diff>

<commit_message>
Descrição dos Requisitos no Código
</commit_message>
<xml_diff>
--- a/Requisitos.docx
+++ b/Requisitos.docx
@@ -289,13 +289,13 @@
       <w:pPr>
         <w:spacing w:after="0"/>
         <w:rPr>
-          <w:color w:val="FF0000"/>
-          <w:lang w:val="pt-BR"/>
-        </w:rPr>
-      </w:pPr>
-      <w:r>
-        <w:rPr>
-          <w:color w:val="FF0000"/>
+          <w:color w:val="00B0F0"/>
+          <w:lang w:val="pt-BR"/>
+        </w:rPr>
+      </w:pPr>
+      <w:r>
+        <w:rPr>
+          <w:color w:val="00B0F0"/>
           <w:lang w:val="pt-BR"/>
         </w:rPr>
         <w:t xml:space="preserve">4 – Associação por Composição </w:t>
@@ -305,30 +305,60 @@
       <w:pPr>
         <w:spacing w:after="0"/>
         <w:rPr>
-          <w:color w:val="FF0000"/>
+          <w:color w:val="00B0F0"/>
           <w:u w:val="single"/>
           <w:lang w:val="pt-BR"/>
         </w:rPr>
       </w:pPr>
       <w:r>
         <w:rPr>
-          <w:color w:val="FF0000"/>
-          <w:lang w:val="pt-BR"/>
-        </w:rPr>
-        <w:t>*Uso da classe Cliente como atributo da classe Conta</w:t>
-      </w:r>
-    </w:p>
-    <w:p>
-      <w:pPr>
-        <w:spacing w:after="0"/>
-        <w:rPr>
-          <w:color w:val="FF0000"/>
-          <w:lang w:val="pt-BR"/>
-        </w:rPr>
-      </w:pPr>
-      <w:r>
-        <w:rPr>
-          <w:color w:val="FF0000"/>
+          <w:color w:val="00B0F0"/>
+          <w:lang w:val="pt-BR"/>
+        </w:rPr>
+        <w:t xml:space="preserve">*Uso da </w:t>
+      </w:r>
+      <w:proofErr w:type="gramStart"/>
+      <w:r>
+        <w:rPr>
+          <w:color w:val="00B0F0"/>
+          <w:lang w:val="pt-BR"/>
+        </w:rPr>
+        <w:t>classe C</w:t>
+      </w:r>
+      <w:r>
+        <w:rPr>
+          <w:color w:val="00B0F0"/>
+          <w:lang w:val="pt-BR"/>
+        </w:rPr>
+        <w:t>onta</w:t>
+      </w:r>
+      <w:proofErr w:type="gramEnd"/>
+      <w:r>
+        <w:rPr>
+          <w:color w:val="00B0F0"/>
+          <w:lang w:val="pt-BR"/>
+        </w:rPr>
+        <w:t xml:space="preserve"> como atributo da classe C</w:t>
+      </w:r>
+      <w:r>
+        <w:rPr>
+          <w:color w:val="00B0F0"/>
+          <w:lang w:val="pt-BR"/>
+        </w:rPr>
+        <w:t>liente</w:t>
+      </w:r>
+    </w:p>
+    <w:p>
+      <w:pPr>
+        <w:spacing w:after="0"/>
+        <w:rPr>
+          <w:color w:val="00B0F0"/>
+          <w:lang w:val="pt-BR"/>
+        </w:rPr>
+      </w:pPr>
+      <w:r>
+        <w:rPr>
+          <w:color w:val="00B0F0"/>
           <w:lang w:val="pt-BR"/>
         </w:rPr>
         <w:t xml:space="preserve"> 5 – Associação por Agregação </w:t>
@@ -344,7 +374,7 @@
       </w:pPr>
       <w:r>
         <w:rPr>
-          <w:color w:val="FF0000"/>
+          <w:color w:val="00B0F0"/>
           <w:lang w:val="pt-BR"/>
         </w:rPr>
         <w:t xml:space="preserve">*Atributo </w:t>
@@ -352,7 +382,7 @@
       <w:proofErr w:type="spellStart"/>
       <w:r>
         <w:rPr>
-          <w:color w:val="FF0000"/>
+          <w:color w:val="00B0F0"/>
           <w:lang w:val="pt-BR"/>
         </w:rPr>
         <w:t>conta_destino</w:t>
@@ -360,7 +390,7 @@
       <w:proofErr w:type="spellEnd"/>
       <w:r>
         <w:rPr>
-          <w:color w:val="FF0000"/>
+          <w:color w:val="00B0F0"/>
           <w:lang w:val="pt-BR"/>
         </w:rPr>
         <w:t xml:space="preserve"> na classe Operação</w:t>
@@ -380,400 +410,6 @@
           <w:lang w:val="pt-BR"/>
         </w:rPr>
         <w:t xml:space="preserve"> 6 - Herança (2 itens) </w:t>
-      </w:r>
-    </w:p>
-    <w:p>
-      <w:pPr>
-        <w:spacing w:after="0"/>
-        <w:rPr>
-          <w:color w:val="00B0F0"/>
-          <w:lang w:val="pt-BR"/>
-        </w:rPr>
-      </w:pPr>
-      <w:r>
-        <w:rPr>
-          <w:lang w:val="pt-BR"/>
-        </w:rPr>
-        <w:t xml:space="preserve">      </w:t>
-      </w:r>
-      <w:r>
-        <w:rPr>
-          <w:color w:val="00B0F0"/>
-          <w:lang w:val="pt-BR"/>
-        </w:rPr>
-        <w:t xml:space="preserve">   6.1. Deve declarar algum atributo final em alguma Superclasse; </w:t>
-      </w:r>
-    </w:p>
-    <w:p>
-      <w:pPr>
-        <w:spacing w:after="0"/>
-        <w:rPr>
-          <w:color w:val="00B0F0"/>
-          <w:lang w:val="pt-BR"/>
-        </w:rPr>
-      </w:pPr>
-      <w:r>
-        <w:rPr>
-          <w:color w:val="00B0F0"/>
-          <w:lang w:val="pt-BR"/>
-        </w:rPr>
-        <w:t xml:space="preserve">         6.2. Pelo menos um acoplamento dinâmico (acesso a método da superclasse);</w:t>
-      </w:r>
-    </w:p>
-    <w:p>
-      <w:pPr>
-        <w:spacing w:after="0"/>
-        <w:rPr>
-          <w:lang w:val="pt-BR"/>
-        </w:rPr>
-      </w:pPr>
-    </w:p>
-    <w:p>
-      <w:pPr>
-        <w:spacing w:after="0"/>
-        <w:rPr>
-          <w:lang w:val="pt-BR"/>
-        </w:rPr>
-      </w:pPr>
-      <w:r>
-        <w:rPr>
-          <w:lang w:val="pt-BR"/>
-        </w:rPr>
-        <w:t xml:space="preserve"> </w:t>
-      </w:r>
-      <w:r>
-        <w:rPr>
-          <w:color w:val="00B0F0"/>
-          <w:lang w:val="pt-BR"/>
-        </w:rPr>
-        <w:t xml:space="preserve">7 – Pelo menos um de cada Polimorfismo (4 itens) </w:t>
-      </w:r>
-    </w:p>
-    <w:p>
-      <w:pPr>
-        <w:spacing w:after="0"/>
-        <w:rPr>
-          <w:color w:val="00B0F0"/>
-          <w:lang w:val="pt-BR"/>
-        </w:rPr>
-      </w:pPr>
-      <w:r>
-        <w:rPr>
-          <w:lang w:val="pt-BR"/>
-        </w:rPr>
-        <w:t xml:space="preserve">       </w:t>
-      </w:r>
-      <w:r>
-        <w:rPr>
-          <w:color w:val="00B0F0"/>
-          <w:lang w:val="pt-BR"/>
-        </w:rPr>
-        <w:t xml:space="preserve">7.1. Polimorfismo de sobrecarga; </w:t>
-      </w:r>
-    </w:p>
-    <w:p>
-      <w:pPr>
-        <w:spacing w:after="0"/>
-        <w:rPr>
-          <w:color w:val="00B0F0"/>
-          <w:lang w:val="pt-BR"/>
-        </w:rPr>
-      </w:pPr>
-      <w:r>
-        <w:rPr>
-          <w:color w:val="00B0F0"/>
-          <w:lang w:val="pt-BR"/>
-        </w:rPr>
-        <w:t xml:space="preserve"> </w:t>
-      </w:r>
-      <w:r>
-        <w:rPr>
-          <w:color w:val="00B0F0"/>
-          <w:lang w:val="pt-BR"/>
-        </w:rPr>
-        <w:t xml:space="preserve">*Construtores da Classe </w:t>
-      </w:r>
-      <w:proofErr w:type="spellStart"/>
-      <w:r>
-        <w:rPr>
-          <w:color w:val="00B0F0"/>
-          <w:lang w:val="pt-BR"/>
-        </w:rPr>
-        <w:t>ContaCorrente</w:t>
-      </w:r>
-      <w:proofErr w:type="spellEnd"/>
-      <w:r>
-        <w:rPr>
-          <w:color w:val="00B0F0"/>
-          <w:lang w:val="pt-BR"/>
-        </w:rPr>
-        <w:t xml:space="preserve"> (Um abre a conta já com saldo, o outro abre com o padrão R$ 0.0</w:t>
-      </w:r>
-    </w:p>
-    <w:p>
-      <w:pPr>
-        <w:spacing w:after="0"/>
-        <w:rPr>
-          <w:color w:val="00B0F0"/>
-          <w:lang w:val="pt-BR"/>
-        </w:rPr>
-      </w:pPr>
-      <w:r>
-        <w:rPr>
-          <w:color w:val="00B0F0"/>
-          <w:lang w:val="pt-BR"/>
-        </w:rPr>
-        <w:t xml:space="preserve">       7.2. Polimorfismo de coerção; </w:t>
-      </w:r>
-    </w:p>
-    <w:p>
-      <w:pPr>
-        <w:spacing w:after="0"/>
-        <w:rPr>
-          <w:color w:val="00B0F0"/>
-          <w:lang w:val="pt-BR"/>
-        </w:rPr>
-      </w:pPr>
-      <w:r>
-        <w:rPr>
-          <w:color w:val="00B0F0"/>
-          <w:lang w:val="pt-BR"/>
-        </w:rPr>
-        <w:t xml:space="preserve">         * Na classe </w:t>
-      </w:r>
-      <w:proofErr w:type="spellStart"/>
-      <w:r>
-        <w:rPr>
-          <w:color w:val="00B0F0"/>
-          <w:lang w:val="pt-BR"/>
-        </w:rPr>
-        <w:t>BancoPos</w:t>
-      </w:r>
-      <w:proofErr w:type="spellEnd"/>
-      <w:r>
-        <w:rPr>
-          <w:color w:val="00B0F0"/>
-          <w:lang w:val="pt-BR"/>
-        </w:rPr>
-        <w:t>, dentro da opção 1 do switch.</w:t>
-      </w:r>
-    </w:p>
-    <w:p>
-      <w:pPr>
-        <w:spacing w:after="0"/>
-        <w:rPr>
-          <w:color w:val="00B0F0"/>
-          <w:lang w:val="pt-BR"/>
-        </w:rPr>
-      </w:pPr>
-      <w:r>
-        <w:rPr>
-          <w:color w:val="00B0F0"/>
-          <w:lang w:val="pt-BR"/>
-        </w:rPr>
-        <w:t xml:space="preserve">       7.3. Polimorfismo de </w:t>
-      </w:r>
-      <w:proofErr w:type="spellStart"/>
-      <w:r>
-        <w:rPr>
-          <w:color w:val="00B0F0"/>
-          <w:lang w:val="pt-BR"/>
-        </w:rPr>
-        <w:t>subtipagem</w:t>
-      </w:r>
-      <w:proofErr w:type="spellEnd"/>
-      <w:r>
-        <w:rPr>
-          <w:color w:val="00B0F0"/>
-          <w:lang w:val="pt-BR"/>
-        </w:rPr>
-        <w:t xml:space="preserve">; </w:t>
-      </w:r>
-    </w:p>
-    <w:p>
-      <w:pPr>
-        <w:spacing w:after="0"/>
-        <w:rPr>
-          <w:color w:val="00B0F0"/>
-          <w:u w:val="single"/>
-          <w:lang w:val="pt-BR"/>
-        </w:rPr>
-      </w:pPr>
-      <w:r>
-        <w:rPr>
-          <w:color w:val="00B0F0"/>
-          <w:lang w:val="pt-BR"/>
-        </w:rPr>
-        <w:t xml:space="preserve"> * </w:t>
-      </w:r>
-      <w:proofErr w:type="spellStart"/>
-      <w:r>
-        <w:rPr>
-          <w:color w:val="00B0F0"/>
-          <w:lang w:val="pt-BR"/>
-        </w:rPr>
-        <w:t>Metodo</w:t>
-      </w:r>
-      <w:proofErr w:type="spellEnd"/>
-      <w:r>
-        <w:rPr>
-          <w:color w:val="00B0F0"/>
-          <w:lang w:val="pt-BR"/>
-        </w:rPr>
-        <w:t xml:space="preserve"> sacar reescrito na classe </w:t>
-      </w:r>
-      <w:proofErr w:type="spellStart"/>
-      <w:r>
-        <w:rPr>
-          <w:color w:val="00B0F0"/>
-          <w:lang w:val="pt-BR"/>
-        </w:rPr>
-        <w:t>ContaPoupança</w:t>
-      </w:r>
-      <w:proofErr w:type="spellEnd"/>
-      <w:r>
-        <w:rPr>
-          <w:color w:val="00B0F0"/>
-          <w:lang w:val="pt-BR"/>
-        </w:rPr>
-        <w:t>.</w:t>
-      </w:r>
-    </w:p>
-    <w:p>
-      <w:pPr>
-        <w:spacing w:after="0"/>
-        <w:rPr>
-          <w:color w:val="00B0F0"/>
-          <w:lang w:val="pt-BR"/>
-        </w:rPr>
-      </w:pPr>
-      <w:r>
-        <w:rPr>
-          <w:color w:val="00B0F0"/>
-          <w:lang w:val="pt-BR"/>
-        </w:rPr>
-        <w:t xml:space="preserve">       7.4. Polimorfismo paramétrico; </w:t>
-      </w:r>
-    </w:p>
-    <w:p>
-      <w:pPr>
-        <w:spacing w:after="0"/>
-        <w:rPr>
-          <w:color w:val="00B0F0"/>
-          <w:lang w:val="pt-BR"/>
-        </w:rPr>
-      </w:pPr>
-      <w:r>
-        <w:rPr>
-          <w:color w:val="00B0F0"/>
-          <w:lang w:val="pt-BR"/>
-        </w:rPr>
-        <w:t xml:space="preserve"> * Classe genérica Fundo e classes </w:t>
-      </w:r>
-      <w:proofErr w:type="spellStart"/>
-      <w:r>
-        <w:rPr>
-          <w:color w:val="00B0F0"/>
-          <w:lang w:val="pt-BR"/>
-        </w:rPr>
-        <w:t>RendaFixa</w:t>
-      </w:r>
-      <w:proofErr w:type="spellEnd"/>
-      <w:r>
-        <w:rPr>
-          <w:color w:val="00B0F0"/>
-          <w:lang w:val="pt-BR"/>
-        </w:rPr>
-        <w:t xml:space="preserve"> e </w:t>
-      </w:r>
-      <w:proofErr w:type="spellStart"/>
-      <w:r>
-        <w:rPr>
-          <w:color w:val="00B0F0"/>
-          <w:lang w:val="pt-BR"/>
-        </w:rPr>
-        <w:t>RendaVariavel</w:t>
-      </w:r>
-      <w:proofErr w:type="spellEnd"/>
-    </w:p>
-    <w:p>
-      <w:pPr>
-        <w:spacing w:after="0"/>
-        <w:rPr>
-          <w:color w:val="00B0F0"/>
-          <w:lang w:val="pt-BR"/>
-        </w:rPr>
-      </w:pPr>
-      <w:r>
-        <w:rPr>
-          <w:color w:val="00B0F0"/>
-          <w:lang w:val="pt-BR"/>
-        </w:rPr>
-        <w:t xml:space="preserve"> 8 – Pelo menos três classes do sistema devem implementar uma interface. Uma destas classes deve implementar, pelo menos, duas interfaces.</w:t>
-      </w:r>
-    </w:p>
-    <w:p>
-      <w:pPr>
-        <w:spacing w:after="0"/>
-        <w:rPr>
-          <w:color w:val="00B0F0"/>
-          <w:lang w:val="pt-BR"/>
-        </w:rPr>
-      </w:pPr>
-      <w:r>
-        <w:rPr>
-          <w:color w:val="00B0F0"/>
-          <w:lang w:val="pt-BR"/>
-        </w:rPr>
-        <w:t xml:space="preserve"> 9 – Pacotes. Criar pelo menos dois pacotes. </w:t>
-      </w:r>
-    </w:p>
-    <w:p>
-      <w:pPr>
-        <w:spacing w:after="0"/>
-        <w:rPr>
-          <w:color w:val="00B0F0"/>
-          <w:lang w:val="pt-BR"/>
-        </w:rPr>
-      </w:pPr>
-      <w:r>
-        <w:rPr>
-          <w:color w:val="00B0F0"/>
-          <w:lang w:val="pt-BR"/>
-        </w:rPr>
-        <w:t xml:space="preserve">*Telas e </w:t>
-      </w:r>
-      <w:proofErr w:type="spellStart"/>
-      <w:r>
-        <w:rPr>
-          <w:color w:val="00B0F0"/>
-          <w:lang w:val="pt-BR"/>
-        </w:rPr>
-        <w:t>Bancopos</w:t>
-      </w:r>
-      <w:proofErr w:type="spellEnd"/>
-    </w:p>
-    <w:p>
-      <w:pPr>
-        <w:spacing w:after="0"/>
-        <w:rPr>
-          <w:color w:val="FF0000"/>
-          <w:lang w:val="pt-BR"/>
-        </w:rPr>
-      </w:pPr>
-      <w:r>
-        <w:rPr>
-          <w:color w:val="FF0000"/>
-          <w:lang w:val="pt-BR"/>
-        </w:rPr>
-        <w:t xml:space="preserve"> 10 – Classes abstratas. Pelo menos duas. Certamente que as concretas também devem ser implementadas</w:t>
-      </w:r>
-      <w:r>
-        <w:rPr>
-          <w:color w:val="FF0000"/>
-          <w:lang w:val="pt-BR"/>
-        </w:rPr>
-        <w:t xml:space="preserve"> (Classe Investimento precisa ser usada)</w:t>
       </w:r>
       <w:bookmarkStart w:id="0" w:name="_GoBack"/>
       <w:bookmarkEnd w:id="0"/>
@@ -790,6 +426,51 @@
         <w:rPr>
           <w:lang w:val="pt-BR"/>
         </w:rPr>
+        <w:t xml:space="preserve">      </w:t>
+      </w:r>
+      <w:r>
+        <w:rPr>
+          <w:color w:val="00B0F0"/>
+          <w:lang w:val="pt-BR"/>
+        </w:rPr>
+        <w:t xml:space="preserve">   6.1. Deve declarar algum atributo final em alguma Superclasse; </w:t>
+      </w:r>
+    </w:p>
+    <w:p>
+      <w:pPr>
+        <w:spacing w:after="0"/>
+        <w:rPr>
+          <w:color w:val="00B0F0"/>
+          <w:lang w:val="pt-BR"/>
+        </w:rPr>
+      </w:pPr>
+      <w:r>
+        <w:rPr>
+          <w:color w:val="00B0F0"/>
+          <w:lang w:val="pt-BR"/>
+        </w:rPr>
+        <w:t xml:space="preserve">         6.2. Pelo menos um acoplamento dinâmico (acesso a método da superclasse);</w:t>
+      </w:r>
+    </w:p>
+    <w:p>
+      <w:pPr>
+        <w:spacing w:after="0"/>
+        <w:rPr>
+          <w:lang w:val="pt-BR"/>
+        </w:rPr>
+      </w:pPr>
+    </w:p>
+    <w:p>
+      <w:pPr>
+        <w:spacing w:after="0"/>
+        <w:rPr>
+          <w:lang w:val="pt-BR"/>
+        </w:rPr>
+      </w:pPr>
+      <w:r>
+        <w:rPr>
+          <w:lang w:val="pt-BR"/>
+        </w:rPr>
         <w:t xml:space="preserve"> </w:t>
       </w:r>
       <w:r>
@@ -797,6 +478,355 @@
           <w:color w:val="00B0F0"/>
           <w:lang w:val="pt-BR"/>
         </w:rPr>
+        <w:t xml:space="preserve">7 – Pelo menos um de cada Polimorfismo (4 itens) </w:t>
+      </w:r>
+    </w:p>
+    <w:p>
+      <w:pPr>
+        <w:spacing w:after="0"/>
+        <w:rPr>
+          <w:color w:val="00B0F0"/>
+          <w:lang w:val="pt-BR"/>
+        </w:rPr>
+      </w:pPr>
+      <w:r>
+        <w:rPr>
+          <w:lang w:val="pt-BR"/>
+        </w:rPr>
+        <w:t xml:space="preserve">       </w:t>
+      </w:r>
+      <w:r>
+        <w:rPr>
+          <w:color w:val="00B0F0"/>
+          <w:lang w:val="pt-BR"/>
+        </w:rPr>
+        <w:t xml:space="preserve">7.1. Polimorfismo de sobrecarga; </w:t>
+      </w:r>
+    </w:p>
+    <w:p>
+      <w:pPr>
+        <w:spacing w:after="0"/>
+        <w:rPr>
+          <w:color w:val="00B0F0"/>
+          <w:lang w:val="pt-BR"/>
+        </w:rPr>
+      </w:pPr>
+      <w:r>
+        <w:rPr>
+          <w:color w:val="00B0F0"/>
+          <w:lang w:val="pt-BR"/>
+        </w:rPr>
+        <w:t xml:space="preserve"> </w:t>
+      </w:r>
+      <w:r>
+        <w:rPr>
+          <w:color w:val="00B0F0"/>
+          <w:lang w:val="pt-BR"/>
+        </w:rPr>
+        <w:t xml:space="preserve">*Construtores da Classe </w:t>
+      </w:r>
+      <w:proofErr w:type="spellStart"/>
+      <w:r>
+        <w:rPr>
+          <w:color w:val="00B0F0"/>
+          <w:lang w:val="pt-BR"/>
+        </w:rPr>
+        <w:t>ContaCorrente</w:t>
+      </w:r>
+      <w:proofErr w:type="spellEnd"/>
+      <w:r>
+        <w:rPr>
+          <w:color w:val="00B0F0"/>
+          <w:lang w:val="pt-BR"/>
+        </w:rPr>
+        <w:t xml:space="preserve"> (Um abre a conta já com saldo, o outro abre com o padrão R$ 0.0</w:t>
+      </w:r>
+    </w:p>
+    <w:p>
+      <w:pPr>
+        <w:spacing w:after="0"/>
+        <w:rPr>
+          <w:color w:val="00B0F0"/>
+          <w:lang w:val="pt-BR"/>
+        </w:rPr>
+      </w:pPr>
+      <w:r>
+        <w:rPr>
+          <w:color w:val="00B0F0"/>
+          <w:lang w:val="pt-BR"/>
+        </w:rPr>
+        <w:t xml:space="preserve">       7.2. Polimorfismo de coerção; </w:t>
+      </w:r>
+    </w:p>
+    <w:p>
+      <w:pPr>
+        <w:spacing w:after="0"/>
+        <w:rPr>
+          <w:color w:val="00B0F0"/>
+          <w:lang w:val="pt-BR"/>
+        </w:rPr>
+      </w:pPr>
+      <w:r>
+        <w:rPr>
+          <w:color w:val="00B0F0"/>
+          <w:lang w:val="pt-BR"/>
+        </w:rPr>
+        <w:t xml:space="preserve">         * Na classe </w:t>
+      </w:r>
+      <w:proofErr w:type="spellStart"/>
+      <w:r>
+        <w:rPr>
+          <w:color w:val="00B0F0"/>
+          <w:lang w:val="pt-BR"/>
+        </w:rPr>
+        <w:t>BancoPos</w:t>
+      </w:r>
+      <w:proofErr w:type="spellEnd"/>
+      <w:r>
+        <w:rPr>
+          <w:color w:val="00B0F0"/>
+          <w:lang w:val="pt-BR"/>
+        </w:rPr>
+        <w:t>, dentro da opção 1 do switch.</w:t>
+      </w:r>
+    </w:p>
+    <w:p>
+      <w:pPr>
+        <w:spacing w:after="0"/>
+        <w:rPr>
+          <w:color w:val="00B0F0"/>
+          <w:lang w:val="pt-BR"/>
+        </w:rPr>
+      </w:pPr>
+      <w:r>
+        <w:rPr>
+          <w:color w:val="00B0F0"/>
+          <w:lang w:val="pt-BR"/>
+        </w:rPr>
+        <w:t xml:space="preserve">       7.3. Polimorfismo de </w:t>
+      </w:r>
+      <w:proofErr w:type="spellStart"/>
+      <w:r>
+        <w:rPr>
+          <w:color w:val="00B0F0"/>
+          <w:lang w:val="pt-BR"/>
+        </w:rPr>
+        <w:t>subtipagem</w:t>
+      </w:r>
+      <w:proofErr w:type="spellEnd"/>
+      <w:r>
+        <w:rPr>
+          <w:color w:val="00B0F0"/>
+          <w:lang w:val="pt-BR"/>
+        </w:rPr>
+        <w:t xml:space="preserve">; </w:t>
+      </w:r>
+    </w:p>
+    <w:p>
+      <w:pPr>
+        <w:spacing w:after="0"/>
+        <w:rPr>
+          <w:color w:val="00B0F0"/>
+          <w:u w:val="single"/>
+          <w:lang w:val="pt-BR"/>
+        </w:rPr>
+      </w:pPr>
+      <w:r>
+        <w:rPr>
+          <w:color w:val="00B0F0"/>
+          <w:lang w:val="pt-BR"/>
+        </w:rPr>
+        <w:t xml:space="preserve"> * </w:t>
+      </w:r>
+      <w:proofErr w:type="spellStart"/>
+      <w:r>
+        <w:rPr>
+          <w:color w:val="00B0F0"/>
+          <w:lang w:val="pt-BR"/>
+        </w:rPr>
+        <w:t>Metodo</w:t>
+      </w:r>
+      <w:proofErr w:type="spellEnd"/>
+      <w:r>
+        <w:rPr>
+          <w:color w:val="00B0F0"/>
+          <w:lang w:val="pt-BR"/>
+        </w:rPr>
+        <w:t xml:space="preserve"> sacar reescrito na classe </w:t>
+      </w:r>
+      <w:proofErr w:type="spellStart"/>
+      <w:r>
+        <w:rPr>
+          <w:color w:val="00B0F0"/>
+          <w:lang w:val="pt-BR"/>
+        </w:rPr>
+        <w:t>ContaPoupança</w:t>
+      </w:r>
+      <w:proofErr w:type="spellEnd"/>
+      <w:r>
+        <w:rPr>
+          <w:color w:val="00B0F0"/>
+          <w:lang w:val="pt-BR"/>
+        </w:rPr>
+        <w:t>.</w:t>
+      </w:r>
+    </w:p>
+    <w:p>
+      <w:pPr>
+        <w:spacing w:after="0"/>
+        <w:rPr>
+          <w:color w:val="00B0F0"/>
+          <w:lang w:val="pt-BR"/>
+        </w:rPr>
+      </w:pPr>
+      <w:r>
+        <w:rPr>
+          <w:color w:val="00B0F0"/>
+          <w:lang w:val="pt-BR"/>
+        </w:rPr>
+        <w:t xml:space="preserve">       7.4. Polimorfismo paramétrico; </w:t>
+      </w:r>
+    </w:p>
+    <w:p>
+      <w:pPr>
+        <w:spacing w:after="0"/>
+        <w:rPr>
+          <w:color w:val="00B0F0"/>
+          <w:lang w:val="pt-BR"/>
+        </w:rPr>
+      </w:pPr>
+      <w:r>
+        <w:rPr>
+          <w:color w:val="00B0F0"/>
+          <w:lang w:val="pt-BR"/>
+        </w:rPr>
+        <w:t xml:space="preserve"> * Classe genérica Fundo e classes </w:t>
+      </w:r>
+      <w:proofErr w:type="spellStart"/>
+      <w:r>
+        <w:rPr>
+          <w:color w:val="00B0F0"/>
+          <w:lang w:val="pt-BR"/>
+        </w:rPr>
+        <w:t>RendaFixa</w:t>
+      </w:r>
+      <w:proofErr w:type="spellEnd"/>
+      <w:r>
+        <w:rPr>
+          <w:color w:val="00B0F0"/>
+          <w:lang w:val="pt-BR"/>
+        </w:rPr>
+        <w:t xml:space="preserve"> e </w:t>
+      </w:r>
+      <w:proofErr w:type="spellStart"/>
+      <w:r>
+        <w:rPr>
+          <w:color w:val="00B0F0"/>
+          <w:lang w:val="pt-BR"/>
+        </w:rPr>
+        <w:t>RendaVariavel</w:t>
+      </w:r>
+      <w:proofErr w:type="spellEnd"/>
+    </w:p>
+    <w:p>
+      <w:pPr>
+        <w:spacing w:after="0"/>
+        <w:rPr>
+          <w:color w:val="00B0F0"/>
+          <w:lang w:val="pt-BR"/>
+        </w:rPr>
+      </w:pPr>
+      <w:r>
+        <w:rPr>
+          <w:color w:val="00B0F0"/>
+          <w:lang w:val="pt-BR"/>
+        </w:rPr>
+        <w:t xml:space="preserve"> 8 – Pelo menos três classes do sistema devem implementar uma interface. Uma destas classes deve implementar, pelo menos, duas interfaces.</w:t>
+      </w:r>
+    </w:p>
+    <w:p>
+      <w:pPr>
+        <w:spacing w:after="0"/>
+        <w:rPr>
+          <w:color w:val="00B0F0"/>
+          <w:lang w:val="pt-BR"/>
+        </w:rPr>
+      </w:pPr>
+      <w:r>
+        <w:rPr>
+          <w:color w:val="00B0F0"/>
+          <w:lang w:val="pt-BR"/>
+        </w:rPr>
+        <w:t xml:space="preserve"> 9 – Pacotes. Criar pelo menos dois pacotes. </w:t>
+      </w:r>
+    </w:p>
+    <w:p>
+      <w:pPr>
+        <w:spacing w:after="0"/>
+        <w:rPr>
+          <w:color w:val="00B0F0"/>
+          <w:lang w:val="pt-BR"/>
+        </w:rPr>
+      </w:pPr>
+      <w:r>
+        <w:rPr>
+          <w:color w:val="00B0F0"/>
+          <w:lang w:val="pt-BR"/>
+        </w:rPr>
+        <w:t xml:space="preserve">*Telas e </w:t>
+      </w:r>
+      <w:proofErr w:type="spellStart"/>
+      <w:r>
+        <w:rPr>
+          <w:color w:val="00B0F0"/>
+          <w:lang w:val="pt-BR"/>
+        </w:rPr>
+        <w:t>Bancopos</w:t>
+      </w:r>
+      <w:proofErr w:type="spellEnd"/>
+    </w:p>
+    <w:p>
+      <w:pPr>
+        <w:spacing w:after="0"/>
+        <w:rPr>
+          <w:color w:val="FF0000"/>
+          <w:lang w:val="pt-BR"/>
+        </w:rPr>
+      </w:pPr>
+      <w:r>
+        <w:rPr>
+          <w:color w:val="FF0000"/>
+          <w:lang w:val="pt-BR"/>
+        </w:rPr>
+        <w:t xml:space="preserve"> </w:t>
+      </w:r>
+      <w:r>
+        <w:rPr>
+          <w:color w:val="5B9BD5" w:themeColor="accent1"/>
+          <w:lang w:val="pt-BR"/>
+        </w:rPr>
+        <w:t>10 – Classes abstratas. Pelo menos duas. Certamente que as concretas também devem ser implementadas</w:t>
+      </w:r>
+    </w:p>
+    <w:p>
+      <w:pPr>
+        <w:spacing w:after="0"/>
+        <w:rPr>
+          <w:color w:val="00B0F0"/>
+          <w:lang w:val="pt-BR"/>
+        </w:rPr>
+      </w:pPr>
+      <w:r>
+        <w:rPr>
+          <w:lang w:val="pt-BR"/>
+        </w:rPr>
+        <w:t xml:space="preserve"> </w:t>
+      </w:r>
+      <w:r>
+        <w:rPr>
+          <w:color w:val="00B0F0"/>
+          <w:lang w:val="pt-BR"/>
+        </w:rPr>
         <w:t>11 – Uma exceção deve ser criada, levantada e tratada pelo programa</w:t>
       </w:r>
     </w:p>
@@ -842,14 +872,22 @@
       <w:pPr>
         <w:spacing w:after="0"/>
         <w:rPr>
-          <w:lang w:val="pt-BR"/>
-        </w:rPr>
-      </w:pPr>
-      <w:r>
-        <w:rPr>
-          <w:lang w:val="pt-BR"/>
-        </w:rPr>
-        <w:t xml:space="preserve"> 13 – Alguma informação do sistema deve ser guardada em um arquivo e depois recuperada e usada.</w:t>
+          <w:color w:val="00B0F0"/>
+          <w:lang w:val="pt-BR"/>
+        </w:rPr>
+      </w:pPr>
+      <w:r>
+        <w:rPr>
+          <w:lang w:val="pt-BR"/>
+        </w:rPr>
+        <w:t xml:space="preserve"> </w:t>
+      </w:r>
+      <w:r>
+        <w:rPr>
+          <w:color w:val="00B0F0"/>
+          <w:lang w:val="pt-BR"/>
+        </w:rPr>
+        <w:t>13 – Alguma informação do sistema deve ser guardada em um arquivo e depois recuperada e usada.</w:t>
       </w:r>
     </w:p>
     <w:sectPr>
@@ -1106,6 +1144,7 @@
     <w:lsdException w:name="HTML Sample" w:semiHidden="1" w:unhideWhenUsed="1"/>
     <w:lsdException w:name="HTML Typewriter" w:semiHidden="1" w:unhideWhenUsed="1"/>
     <w:lsdException w:name="HTML Variable" w:semiHidden="1" w:unhideWhenUsed="1"/>
+    <w:lsdException w:name="Normal Table" w:semiHidden="1" w:unhideWhenUsed="1"/>
     <w:lsdException w:name="annotation subject" w:semiHidden="1" w:unhideWhenUsed="1"/>
     <w:lsdException w:name="No List" w:semiHidden="1" w:unhideWhenUsed="1"/>
     <w:lsdException w:name="Outline List 1" w:semiHidden="1" w:unhideWhenUsed="1"/>
@@ -1149,8 +1188,10 @@
     <w:lsdException w:name="Table Elegant" w:semiHidden="1" w:unhideWhenUsed="1"/>
     <w:lsdException w:name="Table Professional" w:semiHidden="1" w:unhideWhenUsed="1"/>
     <w:lsdException w:name="Table Subtle 1" w:semiHidden="1" w:unhideWhenUsed="1"/>
+    <w:lsdException w:name="Table Subtle 2" w:semiHidden="1" w:unhideWhenUsed="1"/>
     <w:lsdException w:name="Table Web 1" w:semiHidden="1" w:unhideWhenUsed="1"/>
     <w:lsdException w:name="Table Web 2" w:semiHidden="1" w:unhideWhenUsed="1"/>
+    <w:lsdException w:name="Table Web 3" w:semiHidden="1" w:unhideWhenUsed="1"/>
     <w:lsdException w:name="Balloon Text" w:semiHidden="1" w:unhideWhenUsed="1"/>
     <w:lsdException w:name="Table Grid" w:uiPriority="39"/>
     <w:lsdException w:name="Table Theme" w:semiHidden="1" w:unhideWhenUsed="1"/>

</xml_diff>